<commit_message>
changed profile picture, edited downloadable resume and changed order of projects display
</commit_message>
<xml_diff>
--- a/downloadables/resume.docx
+++ b/downloadables/resume.docx
@@ -138,7 +138,6 @@
         <w:t xml:space="preserve"> </w:t>
       </w:r>
       <w:hyperlink r:id="rId10" w:history="1">
-        <w:proofErr w:type="spellStart"/>
         <w:r>
           <w:rPr>
             <w:rStyle w:val="Hyperlink"/>
@@ -150,14 +149,13 @@
           </w:rPr>
           <w:t>Github</w:t>
         </w:r>
-        <w:proofErr w:type="spellEnd"/>
       </w:hyperlink>
     </w:p>
     <w:p>
       <w:pPr>
         <w:pStyle w:val="JobTitle"/>
         <w:pBdr>
-          <w:bottom w:val="single" w:sz="6" w:space="0" w:color="auto"/>
+          <w:bottom w:val="single" w:sz="6" w:space="5" w:color="auto"/>
         </w:pBdr>
         <w:spacing w:line="276" w:lineRule="auto"/>
         <w:rPr>
@@ -207,7 +205,7 @@
       <w:pPr>
         <w:pStyle w:val="JobTitle"/>
         <w:pBdr>
-          <w:bottom w:val="single" w:sz="6" w:space="0" w:color="auto"/>
+          <w:bottom w:val="single" w:sz="6" w:space="5" w:color="auto"/>
         </w:pBdr>
         <w:spacing w:line="276" w:lineRule="auto"/>
         <w:rPr>
@@ -224,7 +222,7 @@
       <w:pPr>
         <w:pStyle w:val="JobTitle"/>
         <w:pBdr>
-          <w:bottom w:val="single" w:sz="6" w:space="0" w:color="auto"/>
+          <w:bottom w:val="single" w:sz="6" w:space="5" w:color="auto"/>
         </w:pBdr>
         <w:spacing w:line="276" w:lineRule="auto"/>
         <w:rPr>
@@ -303,7 +301,7 @@
           <w:szCs w:val="22"/>
           <w:lang w:val="en-US"/>
         </w:rPr>
-        <w:t>progress a career</w:t>
+        <w:t xml:space="preserve">learn </w:t>
       </w:r>
       <w:r>
         <w:rPr>
@@ -313,7 +311,7 @@
           <w:szCs w:val="22"/>
           <w:lang w:val="en-US"/>
         </w:rPr>
-        <w:t xml:space="preserve"> in the ICT sector, where I can </w:t>
+        <w:t xml:space="preserve">more </w:t>
       </w:r>
       <w:r>
         <w:rPr>
@@ -323,7 +321,7 @@
           <w:szCs w:val="22"/>
           <w:lang w:val="en-US"/>
         </w:rPr>
-        <w:t>innovate</w:t>
+        <w:t xml:space="preserve">and </w:t>
       </w:r>
       <w:r>
         <w:rPr>
@@ -333,10 +331,8 @@
           <w:szCs w:val="22"/>
           <w:lang w:val="en-US"/>
         </w:rPr>
-        <w:t xml:space="preserve"> and build something great with my team.</w:t>
-      </w:r>
-      <w:bookmarkStart w:id="0" w:name="_GoBack"/>
-      <w:bookmarkEnd w:id="0"/>
+        <w:t>progress a career</w:t>
+      </w:r>
       <w:r>
         <w:rPr>
           <w:rFonts w:ascii="Candara" w:eastAsia="Malgun Gothic Semilight" w:hAnsi="Candara" w:cs="Malgun Gothic Semilight"/>
@@ -345,7 +341,27 @@
           <w:szCs w:val="22"/>
           <w:lang w:val="en-US"/>
         </w:rPr>
-        <w:t>”</w:t>
+        <w:t xml:space="preserve"> in the ICT sector, where I can </w:t>
+      </w:r>
+      <w:r>
+        <w:rPr>
+          <w:rFonts w:ascii="Candara" w:eastAsia="Malgun Gothic Semilight" w:hAnsi="Candara" w:cs="Malgun Gothic Semilight"/>
+          <w:spacing w:val="20"/>
+          <w:sz w:val="22"/>
+          <w:szCs w:val="22"/>
+          <w:lang w:val="en-US"/>
+        </w:rPr>
+        <w:t>innovate</w:t>
+      </w:r>
+      <w:r>
+        <w:rPr>
+          <w:rFonts w:ascii="Candara" w:eastAsia="Malgun Gothic Semilight" w:hAnsi="Candara" w:cs="Malgun Gothic Semilight"/>
+          <w:spacing w:val="20"/>
+          <w:sz w:val="22"/>
+          <w:szCs w:val="22"/>
+          <w:lang w:val="en-US"/>
+        </w:rPr>
+        <w:t xml:space="preserve"> and build something great with my team.”</w:t>
       </w:r>
     </w:p>
     <w:tbl>
@@ -520,6 +536,28 @@
               </w:rPr>
               <w:t xml:space="preserve"> DJANGO, FLASK, PYTHON</w:t>
             </w:r>
+            <w:r>
+              <w:rPr>
+                <w:rStyle w:val="BoldExpanded"/>
+                <w:rFonts w:ascii="Candara" w:eastAsia="Malgun Gothic Semilight" w:hAnsi="Candara" w:cs="Malgun Gothic Semilight"/>
+                <w:spacing w:val="20"/>
+              </w:rPr>
+              <w:t>,</w:t>
+            </w:r>
+            <w:r>
+              <w:rPr>
+                <w:rStyle w:val="BoldExpanded"/>
+              </w:rPr>
+              <w:t xml:space="preserve"> </w:t>
+            </w:r>
+            <w:r>
+              <w:rPr>
+                <w:rStyle w:val="BoldExpanded"/>
+                <w:rFonts w:ascii="Candara" w:eastAsia="Malgun Gothic Semilight" w:hAnsi="Candara" w:cs="Malgun Gothic Semilight"/>
+                <w:spacing w:val="20"/>
+              </w:rPr>
+              <w:t>JAVA</w:t>
+            </w:r>
           </w:p>
           <w:p>
             <w:pPr>
@@ -604,7 +642,52 @@
                 <w:spacing w:val="20"/>
                 <w:lang w:val="en-US"/>
               </w:rPr>
-              <w:t>Strong Communication Skills, People Management, Team</w:t>
+              <w:t>Strong</w:t>
+            </w:r>
+            <w:r>
+              <w:rPr>
+                <w:rFonts w:ascii="Candara" w:eastAsia="Malgun Gothic Semilight" w:hAnsi="Candara" w:cs="Malgun Gothic Semilight"/>
+                <w:b/>
+                <w:spacing w:val="20"/>
+                <w:lang w:val="en-US"/>
+              </w:rPr>
+              <w:t xml:space="preserve"> </w:t>
+            </w:r>
+            <w:r>
+              <w:rPr>
+                <w:rFonts w:ascii="Candara" w:eastAsia="Malgun Gothic Semilight" w:hAnsi="Candara" w:cs="Malgun Gothic Semilight"/>
+                <w:b/>
+                <w:spacing w:val="20"/>
+                <w:lang w:val="en-US"/>
+              </w:rPr>
+              <w:t xml:space="preserve">Communication Skills, </w:t>
+            </w:r>
+            <w:r>
+              <w:rPr>
+                <w:rFonts w:ascii="Candara" w:eastAsia="Malgun Gothic Semilight" w:hAnsi="Candara" w:cs="Malgun Gothic Semilight"/>
+                <w:b/>
+                <w:spacing w:val="20"/>
+                <w:lang w:val="en-US"/>
+              </w:rPr>
+              <w:t>Lead</w:t>
+            </w:r>
+            <w:r>
+              <w:rPr>
+                <w:rFonts w:ascii="Candara" w:eastAsia="Malgun Gothic Semilight" w:hAnsi="Candara" w:cs="Malgun Gothic Semilight"/>
+                <w:b/>
+                <w:spacing w:val="20"/>
+                <w:lang w:val="en-US"/>
+              </w:rPr>
+              <w:t>ership</w:t>
+            </w:r>
+            <w:r>
+              <w:rPr>
+                <w:rFonts w:ascii="Candara" w:eastAsia="Malgun Gothic Semilight" w:hAnsi="Candara" w:cs="Malgun Gothic Semilight"/>
+                <w:b/>
+                <w:spacing w:val="20"/>
+                <w:lang w:val="en-US"/>
+              </w:rPr>
+              <w:t>, Team</w:t>
             </w:r>
             <w:r>
               <w:rPr>
@@ -641,7 +724,7 @@
       </w:tr>
       <w:tr>
         <w:trPr>
-          <w:trHeight w:hRule="exact" w:val="288"/>
+          <w:trHeight w:hRule="exact" w:val="60"/>
         </w:trPr>
         <w:tc>
           <w:tcPr>
@@ -700,7 +783,7 @@
       </w:tr>
       <w:tr>
         <w:trPr>
-          <w:trHeight w:val="1703"/>
+          <w:trHeight w:val="1260"/>
         </w:trPr>
         <w:tc>
           <w:tcPr>
@@ -762,64 +845,6 @@
             <w:pPr>
               <w:spacing w:line="276" w:lineRule="auto"/>
               <w:rPr>
-                <w:rFonts w:ascii="Candara" w:eastAsia="Malgun Gothic Semilight" w:hAnsi="Candara" w:cs="Malgun Gothic Semilight"/>
-                <w:spacing w:val="20"/>
-                <w:lang w:val="en-US"/>
-              </w:rPr>
-            </w:pPr>
-            <w:r>
-              <w:rPr>
-                <w:rStyle w:val="BoldExpanded"/>
-                <w:rFonts w:ascii="Candara" w:eastAsia="Malgun Gothic Semilight" w:hAnsi="Candara" w:cs="Malgun Gothic Semilight"/>
-                <w:spacing w:val="20"/>
-              </w:rPr>
-              <w:t>SIDE PROJECTS:</w:t>
-            </w:r>
-            <w:r>
-              <w:rPr>
-                <w:rFonts w:ascii="Candara" w:eastAsia="Malgun Gothic Semilight" w:hAnsi="Candara" w:cs="Malgun Gothic Semilight"/>
-                <w:spacing w:val="20"/>
-                <w:lang w:val="en-US"/>
-              </w:rPr>
-              <w:t xml:space="preserve">  </w:t>
-            </w:r>
-          </w:p>
-          <w:p>
-            <w:pPr>
-              <w:spacing w:line="276" w:lineRule="auto"/>
-              <w:rPr>
-                <w:rFonts w:ascii="Candara" w:eastAsia="Malgun Gothic Semilight" w:hAnsi="Candara" w:cs="Malgun Gothic Semilight"/>
-                <w:bCs/>
-                <w:spacing w:val="20"/>
-                <w:lang w:val="en-US"/>
-              </w:rPr>
-            </w:pPr>
-            <w:hyperlink r:id="rId11" w:history="1">
-              <w:proofErr w:type="spellStart"/>
-              <w:r>
-                <w:rPr>
-                  <w:rStyle w:val="Hyperlink"/>
-                  <w:rFonts w:ascii="Candara" w:eastAsia="Malgun Gothic Semilight" w:hAnsi="Candara" w:cs="Malgun Gothic Semilight"/>
-                  <w:spacing w:val="20"/>
-                  <w:lang w:val="en-US"/>
-                </w:rPr>
-                <w:t>ascioflife</w:t>
-              </w:r>
-              <w:proofErr w:type="spellEnd"/>
-            </w:hyperlink>
-            <w:r>
-              <w:rPr>
-                <w:rFonts w:ascii="Candara" w:eastAsia="Malgun Gothic Semilight" w:hAnsi="Candara" w:cs="Malgun Gothic Semilight"/>
-                <w:spacing w:val="20"/>
-                <w:lang w:val="en-US"/>
-              </w:rPr>
-              <w:t xml:space="preserve"> : platform created to educate and raise awareness in the topic of climate change. </w:t>
-            </w:r>
-          </w:p>
-          <w:p>
-            <w:pPr>
-              <w:spacing w:line="276" w:lineRule="auto"/>
-              <w:rPr>
                 <w:rStyle w:val="Hyperlink"/>
                 <w:rFonts w:ascii="Candara" w:hAnsi="Candara"/>
               </w:rPr>
@@ -854,7 +879,59 @@
                 <w:spacing w:val="20"/>
                 <w:lang w:val="en-US"/>
               </w:rPr>
-              <w:t xml:space="preserve"> Available for viewing on</w:t>
+              <w:t xml:space="preserve"> </w:t>
+            </w:r>
+            <w:r>
+              <w:rPr>
+                <w:rFonts w:ascii="Candara" w:eastAsia="Malgun Gothic Semilight" w:hAnsi="Candara" w:cs="Malgun Gothic Semilight"/>
+                <w:spacing w:val="20"/>
+                <w:lang w:val="en-US"/>
+              </w:rPr>
+              <w:t xml:space="preserve">Full description on next page </w:t>
+            </w:r>
+            <w:r>
+              <w:rPr>
+                <w:rFonts w:ascii="Candara" w:eastAsia="Malgun Gothic Semilight" w:hAnsi="Candara" w:cs="Malgun Gothic Semilight"/>
+                <w:spacing w:val="20"/>
+                <w:sz w:val="20"/>
+                <w:szCs w:val="20"/>
+                <w:lang w:val="en-US"/>
+              </w:rPr>
+              <w:t>|</w:t>
+            </w:r>
+            <w:r>
+              <w:rPr>
+                <w:rFonts w:ascii="Candara" w:eastAsia="Malgun Gothic Semilight" w:hAnsi="Candara" w:cs="Malgun Gothic Semilight"/>
+                <w:spacing w:val="20"/>
+                <w:sz w:val="20"/>
+                <w:szCs w:val="20"/>
+                <w:lang w:val="en-US"/>
+              </w:rPr>
+              <w:t xml:space="preserve"> </w:t>
+            </w:r>
+            <w:r>
+              <w:rPr>
+                <w:rFonts w:ascii="Candara" w:eastAsia="Malgun Gothic Semilight" w:hAnsi="Candara" w:cs="Malgun Gothic Semilight"/>
+                <w:spacing w:val="20"/>
+                <w:lang w:val="en-US"/>
+              </w:rPr>
+              <w:t>view</w:t>
+            </w:r>
+            <w:r>
+              <w:rPr>
+                <w:rFonts w:ascii="Candara" w:eastAsia="Malgun Gothic Semilight" w:hAnsi="Candara" w:cs="Malgun Gothic Semilight"/>
+                <w:spacing w:val="20"/>
+                <w:lang w:val="en-US"/>
+              </w:rPr>
+              <w:t xml:space="preserve"> </w:t>
+            </w:r>
+            <w:r>
+              <w:rPr>
+                <w:rFonts w:ascii="Candara" w:eastAsia="Malgun Gothic Semilight" w:hAnsi="Candara" w:cs="Malgun Gothic Semilight"/>
+                <w:spacing w:val="20"/>
+                <w:lang w:val="en-US"/>
+              </w:rPr>
+              <w:t>on</w:t>
             </w:r>
             <w:r>
               <w:rPr>
@@ -862,7 +939,7 @@
               </w:rPr>
               <w:t xml:space="preserve"> </w:t>
             </w:r>
-            <w:hyperlink r:id="rId12" w:history="1">
+            <w:hyperlink r:id="rId11" w:history="1">
               <w:r>
                 <w:rPr>
                   <w:rStyle w:val="Hyperlink"/>
@@ -874,35 +951,86 @@
           </w:p>
           <w:p>
             <w:pPr>
+              <w:pStyle w:val="ListParagraph"/>
+              <w:numPr>
+                <w:ilvl w:val="0"/>
+                <w:numId w:val="7"/>
+              </w:numPr>
               <w:rPr>
                 <w:rFonts w:ascii="Candara" w:hAnsi="Candara"/>
               </w:rPr>
             </w:pPr>
-            <w:proofErr w:type="spellStart"/>
-            <w:r>
-              <w:rPr>
-                <w:rFonts w:ascii="Candara" w:eastAsia="Malgun Gothic Semilight" w:hAnsi="Candara" w:cs="Malgun Gothic Semilight"/>
-                <w:spacing w:val="20"/>
-                <w:lang w:val="en-US"/>
-              </w:rPr>
-              <w:t>e.g</w:t>
-            </w:r>
-            <w:proofErr w:type="spellEnd"/>
-            <w:r>
-              <w:rPr>
-                <w:rFonts w:ascii="Candara" w:eastAsia="Malgun Gothic Semilight" w:hAnsi="Candara" w:cs="Malgun Gothic Semilight"/>
-                <w:spacing w:val="20"/>
-                <w:lang w:val="en-US"/>
-              </w:rPr>
-              <w:t xml:space="preserve"> e-waste disposal maps with interactive charts </w:t>
-            </w:r>
-            <w:r>
-              <w:rPr>
-                <w:rFonts w:ascii="Candara" w:eastAsia="Malgun Gothic Semilight" w:hAnsi="Candara" w:cs="Malgun Gothic Semilight"/>
-                <w:spacing w:val="20"/>
-                <w:lang w:val="en-US"/>
-              </w:rPr>
-              <w:t>|</w:t>
+            <w:r>
+              <w:rPr>
+                <w:rFonts w:ascii="Candara" w:eastAsia="Malgun Gothic Semilight" w:hAnsi="Candara" w:cs="Malgun Gothic Semilight"/>
+                <w:spacing w:val="20"/>
+                <w:lang w:val="en-US"/>
+              </w:rPr>
+              <w:t>E</w:t>
+            </w:r>
+            <w:r>
+              <w:rPr>
+                <w:rFonts w:ascii="Candara" w:eastAsia="Malgun Gothic Semilight" w:hAnsi="Candara" w:cs="Malgun Gothic Semilight"/>
+                <w:spacing w:val="20"/>
+                <w:lang w:val="en-US"/>
+              </w:rPr>
+              <w:t>-</w:t>
+            </w:r>
+            <w:r>
+              <w:rPr>
+                <w:rFonts w:ascii="Candara" w:eastAsia="Malgun Gothic Semilight" w:hAnsi="Candara" w:cs="Malgun Gothic Semilight"/>
+                <w:spacing w:val="20"/>
+                <w:lang w:val="en-US"/>
+              </w:rPr>
+              <w:t>W</w:t>
+            </w:r>
+            <w:r>
+              <w:rPr>
+                <w:rFonts w:ascii="Candara" w:eastAsia="Malgun Gothic Semilight" w:hAnsi="Candara" w:cs="Malgun Gothic Semilight"/>
+                <w:spacing w:val="20"/>
+                <w:lang w:val="en-US"/>
+              </w:rPr>
+              <w:t xml:space="preserve">aste </w:t>
+            </w:r>
+            <w:r>
+              <w:rPr>
+                <w:rFonts w:ascii="Candara" w:eastAsia="Malgun Gothic Semilight" w:hAnsi="Candara" w:cs="Malgun Gothic Semilight"/>
+                <w:spacing w:val="20"/>
+                <w:lang w:val="en-US"/>
+              </w:rPr>
+              <w:t>D</w:t>
+            </w:r>
+            <w:r>
+              <w:rPr>
+                <w:rFonts w:ascii="Candara" w:eastAsia="Malgun Gothic Semilight" w:hAnsi="Candara" w:cs="Malgun Gothic Semilight"/>
+                <w:spacing w:val="20"/>
+                <w:lang w:val="en-US"/>
+              </w:rPr>
+              <w:t xml:space="preserve">isposal </w:t>
+            </w:r>
+            <w:r>
+              <w:rPr>
+                <w:rFonts w:ascii="Candara" w:eastAsia="Malgun Gothic Semilight" w:hAnsi="Candara" w:cs="Malgun Gothic Semilight"/>
+                <w:spacing w:val="20"/>
+                <w:lang w:val="en-US"/>
+              </w:rPr>
+              <w:t>M</w:t>
+            </w:r>
+            <w:r>
+              <w:rPr>
+                <w:rFonts w:ascii="Candara" w:eastAsia="Malgun Gothic Semilight" w:hAnsi="Candara" w:cs="Malgun Gothic Semilight"/>
+                <w:spacing w:val="20"/>
+                <w:lang w:val="en-US"/>
+              </w:rPr>
+              <w:t xml:space="preserve">aps </w:t>
+            </w:r>
+            <w:r>
+              <w:rPr>
+                <w:rFonts w:ascii="Candara" w:eastAsia="Malgun Gothic Semilight" w:hAnsi="Candara" w:cs="Malgun Gothic Semilight"/>
+                <w:spacing w:val="20"/>
+                <w:lang w:val="en-US"/>
+              </w:rPr>
+              <w:t>&amp;</w:t>
             </w:r>
             <w:r>
               <w:rPr>
@@ -912,38 +1040,108 @@
               </w:rPr>
               <w:t xml:space="preserve"> </w:t>
             </w:r>
-            <w:proofErr w:type="spellStart"/>
-            <w:r>
-              <w:rPr>
-                <w:rFonts w:ascii="Candara" w:eastAsia="Malgun Gothic Semilight" w:hAnsi="Candara" w:cs="Malgun Gothic Semilight"/>
-                <w:spacing w:val="20"/>
-                <w:lang w:val="en-US"/>
-              </w:rPr>
-              <w:t>Curiousity</w:t>
-            </w:r>
-            <w:proofErr w:type="spellEnd"/>
-            <w:r>
-              <w:rPr>
-                <w:rFonts w:ascii="Candara" w:eastAsia="Malgun Gothic Semilight" w:hAnsi="Candara" w:cs="Malgun Gothic Semilight"/>
-                <w:spacing w:val="20"/>
-                <w:lang w:val="en-US"/>
-              </w:rPr>
-              <w:t xml:space="preserve"> </w:t>
-            </w:r>
-            <w:r>
-              <w:rPr>
-                <w:rFonts w:ascii="Candara" w:eastAsia="Malgun Gothic Semilight" w:hAnsi="Candara" w:cs="Malgun Gothic Semilight"/>
-                <w:spacing w:val="20"/>
-                <w:lang w:val="en-US"/>
-              </w:rPr>
-              <w:t>Skills, a data-centric webpage for sharing work experiences</w:t>
+            <w:r>
+              <w:rPr>
+                <w:rFonts w:ascii="Candara" w:eastAsia="Malgun Gothic Semilight" w:hAnsi="Candara" w:cs="Malgun Gothic Semilight"/>
+                <w:spacing w:val="20"/>
+                <w:lang w:val="en-US"/>
+              </w:rPr>
+              <w:t>I</w:t>
+            </w:r>
+            <w:r>
+              <w:rPr>
+                <w:rFonts w:ascii="Candara" w:eastAsia="Malgun Gothic Semilight" w:hAnsi="Candara" w:cs="Malgun Gothic Semilight"/>
+                <w:spacing w:val="20"/>
+                <w:lang w:val="en-US"/>
+              </w:rPr>
+              <w:t>nteractive charts</w:t>
+            </w:r>
+          </w:p>
+          <w:p>
+            <w:pPr>
+              <w:pStyle w:val="ListParagraph"/>
+              <w:numPr>
+                <w:ilvl w:val="0"/>
+                <w:numId w:val="7"/>
+              </w:numPr>
+              <w:rPr>
+                <w:rFonts w:ascii="Candara" w:hAnsi="Candara"/>
+              </w:rPr>
+            </w:pPr>
+            <w:r>
+              <w:rPr>
+                <w:rFonts w:ascii="Candara" w:eastAsia="Malgun Gothic Semilight" w:hAnsi="Candara" w:cs="Malgun Gothic Semilight"/>
+                <w:spacing w:val="20"/>
+                <w:lang w:val="en-US"/>
+              </w:rPr>
+              <w:t>D</w:t>
+            </w:r>
+            <w:r>
+              <w:rPr>
+                <w:rFonts w:ascii="Candara" w:eastAsia="Malgun Gothic Semilight" w:hAnsi="Candara" w:cs="Malgun Gothic Semilight"/>
+                <w:spacing w:val="20"/>
+                <w:lang w:val="en-US"/>
+              </w:rPr>
+              <w:t>ata-</w:t>
+            </w:r>
+            <w:r>
+              <w:rPr>
+                <w:rFonts w:ascii="Candara" w:eastAsia="Malgun Gothic Semilight" w:hAnsi="Candara" w:cs="Malgun Gothic Semilight"/>
+                <w:spacing w:val="20"/>
+                <w:lang w:val="en-US"/>
+              </w:rPr>
+              <w:t>C</w:t>
+            </w:r>
+            <w:r>
+              <w:rPr>
+                <w:rFonts w:ascii="Candara" w:eastAsia="Malgun Gothic Semilight" w:hAnsi="Candara" w:cs="Malgun Gothic Semilight"/>
+                <w:spacing w:val="20"/>
+                <w:lang w:val="en-US"/>
+              </w:rPr>
+              <w:t>entric</w:t>
+            </w:r>
+            <w:r>
+              <w:rPr>
+                <w:rFonts w:ascii="Candara" w:eastAsia="Malgun Gothic Semilight" w:hAnsi="Candara" w:cs="Malgun Gothic Semilight"/>
+                <w:spacing w:val="20"/>
+                <w:lang w:val="en-US"/>
+              </w:rPr>
+              <w:t xml:space="preserve"> Web</w:t>
+            </w:r>
+            <w:r>
+              <w:rPr>
+                <w:rFonts w:ascii="Candara" w:eastAsia="Malgun Gothic Semilight" w:hAnsi="Candara" w:cs="Malgun Gothic Semilight"/>
+                <w:spacing w:val="20"/>
+                <w:lang w:val="en-US"/>
+              </w:rPr>
+              <w:t>site</w:t>
+            </w:r>
+          </w:p>
+          <w:p>
+            <w:pPr>
+              <w:pStyle w:val="ListParagraph"/>
+              <w:numPr>
+                <w:ilvl w:val="0"/>
+                <w:numId w:val="7"/>
+              </w:numPr>
+              <w:rPr>
+                <w:rFonts w:ascii="Candara" w:hAnsi="Candara"/>
+              </w:rPr>
+            </w:pPr>
+            <w:r>
+              <w:rPr>
+                <w:rFonts w:ascii="Candara" w:eastAsia="Malgun Gothic Semilight" w:hAnsi="Candara" w:cs="Malgun Gothic Semilight"/>
+                <w:spacing w:val="20"/>
+                <w:lang w:val="en-US"/>
+              </w:rPr>
+              <w:t>Fitness e-Commerce Website</w:t>
             </w:r>
           </w:p>
         </w:tc>
       </w:tr>
       <w:tr>
         <w:trPr>
-          <w:trHeight w:hRule="exact" w:val="372"/>
+          <w:trHeight w:hRule="exact" w:val="106"/>
         </w:trPr>
         <w:tc>
           <w:tcPr>
@@ -997,6 +1195,429 @@
               <w:rPr>
                 <w:rFonts w:ascii="Candara" w:eastAsia="Malgun Gothic Semilight" w:hAnsi="Candara" w:cs="Malgun Gothic Semilight"/>
                 <w:b/>
+                <w:spacing w:val="20"/>
+                <w:lang w:val="en-US"/>
+              </w:rPr>
+            </w:pPr>
+          </w:p>
+        </w:tc>
+      </w:tr>
+      <w:tr>
+        <w:trPr>
+          <w:trHeight w:val="3529"/>
+        </w:trPr>
+        <w:tc>
+          <w:tcPr>
+            <w:tcW w:w="1800" w:type="dxa"/>
+            <w:tcBorders>
+              <w:top w:val="single" w:sz="4" w:space="0" w:color="000000" w:themeColor="text1"/>
+            </w:tcBorders>
+          </w:tcPr>
+          <w:p>
+            <w:pPr>
+              <w:pStyle w:val="Heading1"/>
+              <w:framePr w:hSpace="0" w:wrap="auto" w:vAnchor="margin" w:xAlign="left" w:yAlign="inline"/>
+              <w:spacing w:line="276" w:lineRule="auto"/>
+              <w:suppressOverlap w:val="0"/>
+              <w:outlineLvl w:val="0"/>
+              <w:rPr>
+                <w:rFonts w:ascii="Candara" w:eastAsia="Malgun Gothic Semilight" w:hAnsi="Candara" w:cs="Malgun Gothic Semilight"/>
+                <w:color w:val="ED7D31" w:themeColor="accent2"/>
+                <w:spacing w:val="20"/>
+              </w:rPr>
+            </w:pPr>
+            <w:r>
+              <w:rPr>
+                <w:rFonts w:ascii="Candara" w:eastAsia="Malgun Gothic Semilight" w:hAnsi="Candara" w:cs="Malgun Gothic Semilight"/>
+                <w:color w:val="21A010"/>
+                <w:spacing w:val="20"/>
+              </w:rPr>
+              <w:t>E</w:t>
+            </w:r>
+            <w:r>
+              <w:rPr>
+                <w:rFonts w:ascii="Candara" w:eastAsia="Malgun Gothic Semilight" w:hAnsi="Candara" w:cs="Malgun Gothic Semilight"/>
+                <w:color w:val="21A010"/>
+                <w:spacing w:val="20"/>
+              </w:rPr>
+              <w:t>DUCATION</w:t>
+            </w:r>
+          </w:p>
+        </w:tc>
+        <w:tc>
+          <w:tcPr>
+            <w:tcW w:w="270" w:type="dxa"/>
+            <w:tcBorders>
+              <w:top w:val="single" w:sz="4" w:space="0" w:color="000000" w:themeColor="text1"/>
+            </w:tcBorders>
+          </w:tcPr>
+          <w:p>
+            <w:pPr>
+              <w:spacing w:line="276" w:lineRule="auto"/>
+              <w:rPr>
+                <w:rFonts w:ascii="Candara" w:eastAsia="Malgun Gothic Semilight" w:hAnsi="Candara" w:cs="Malgun Gothic Semilight"/>
+                <w:color w:val="ED7D31" w:themeColor="accent2"/>
+                <w:spacing w:val="20"/>
+                <w:lang w:val="en-US"/>
+              </w:rPr>
+            </w:pPr>
+          </w:p>
+        </w:tc>
+        <w:tc>
+          <w:tcPr>
+            <w:tcW w:w="8730" w:type="dxa"/>
+            <w:tcBorders>
+              <w:top w:val="single" w:sz="4" w:space="0" w:color="000000" w:themeColor="text1"/>
+            </w:tcBorders>
+          </w:tcPr>
+          <w:p>
+            <w:pPr>
+              <w:tabs>
+                <w:tab w:val="left" w:pos="5830"/>
+                <w:tab w:val="left" w:pos="6390"/>
+                <w:tab w:val="left" w:pos="6980"/>
+              </w:tabs>
+              <w:spacing w:line="276" w:lineRule="auto"/>
+              <w:rPr>
+                <w:rFonts w:ascii="Candara" w:eastAsia="Malgun Gothic Semilight" w:hAnsi="Candara" w:cs="Malgun Gothic Semilight"/>
+                <w:b/>
+                <w:spacing w:val="20"/>
+                <w:lang w:val="en-US"/>
+              </w:rPr>
+            </w:pPr>
+            <w:r>
+              <w:rPr>
+                <w:rFonts w:ascii="Candara" w:eastAsia="Malgun Gothic Semilight" w:hAnsi="Candara" w:cs="Malgun Gothic Semilight"/>
+                <w:b/>
+                <w:spacing w:val="20"/>
+                <w:lang w:val="en-US"/>
+              </w:rPr>
+              <w:t>DIPLOMA IN SOFTWARE ENGINEERING</w:t>
+            </w:r>
+            <w:r>
+              <w:rPr>
+                <w:rFonts w:ascii="Candara" w:eastAsia="Malgun Gothic Semilight" w:hAnsi="Candara" w:cs="Malgun Gothic Semilight"/>
+                <w:spacing w:val="20"/>
+              </w:rPr>
+              <w:tab/>
+            </w:r>
+            <w:r>
+              <w:rPr>
+                <w:rFonts w:ascii="Candara" w:eastAsia="Malgun Gothic Semilight" w:hAnsi="Candara" w:cs="Malgun Gothic Semilight"/>
+                <w:spacing w:val="20"/>
+              </w:rPr>
+              <w:tab/>
+              <w:t>2019</w:t>
+            </w:r>
+            <w:r>
+              <w:rPr>
+                <w:rFonts w:ascii="Candara" w:eastAsia="Malgun Gothic Semilight" w:hAnsi="Candara" w:cs="Malgun Gothic Semilight"/>
+                <w:spacing w:val="20"/>
+              </w:rPr>
+              <w:tab/>
+            </w:r>
+          </w:p>
+          <w:p>
+            <w:pPr>
+              <w:pStyle w:val="ListParagraph"/>
+              <w:numPr>
+                <w:ilvl w:val="0"/>
+                <w:numId w:val="6"/>
+              </w:numPr>
+              <w:tabs>
+                <w:tab w:val="left" w:pos="6390"/>
+              </w:tabs>
+              <w:spacing w:line="276" w:lineRule="auto"/>
+              <w:rPr>
+                <w:rFonts w:ascii="Candara" w:eastAsia="Malgun Gothic Semilight" w:hAnsi="Candara" w:cs="Malgun Gothic Semilight"/>
+                <w:spacing w:val="20"/>
+                <w:lang w:val="en-US"/>
+              </w:rPr>
+            </w:pPr>
+            <w:r>
+              <w:rPr>
+                <w:rFonts w:ascii="Candara" w:eastAsia="Malgun Gothic Semilight" w:hAnsi="Candara" w:cs="Malgun Gothic Semilight"/>
+                <w:spacing w:val="20"/>
+                <w:lang w:val="en-US"/>
+              </w:rPr>
+              <w:t>Trent Global College (Code Institute)</w:t>
+            </w:r>
+          </w:p>
+          <w:p>
+            <w:pPr>
+              <w:tabs>
+                <w:tab w:val="left" w:pos="6390"/>
+              </w:tabs>
+              <w:spacing w:line="276" w:lineRule="auto"/>
+              <w:rPr>
+                <w:rFonts w:ascii="Candara" w:eastAsia="Malgun Gothic Semilight" w:hAnsi="Candara" w:cs="Malgun Gothic Semilight"/>
+                <w:spacing w:val="20"/>
+              </w:rPr>
+            </w:pPr>
+            <w:r>
+              <w:rPr>
+                <w:rFonts w:ascii="Candara" w:eastAsia="Malgun Gothic Semilight" w:hAnsi="Candara" w:cs="Malgun Gothic Semilight"/>
+                <w:b/>
+                <w:bCs/>
+                <w:spacing w:val="20"/>
+                <w:lang w:val="en-US"/>
+              </w:rPr>
+              <w:t>B</w:t>
+            </w:r>
+            <w:r>
+              <w:rPr>
+                <w:rFonts w:ascii="Candara" w:eastAsia="Malgun Gothic Semilight" w:hAnsi="Candara" w:cs="Malgun Gothic Semilight"/>
+                <w:b/>
+                <w:bCs/>
+                <w:spacing w:val="20"/>
+              </w:rPr>
+              <w:t>ACHELOR’S IN HUMAN NUTRITION</w:t>
+            </w:r>
+            <w:r>
+              <w:rPr>
+                <w:rFonts w:ascii="Candara" w:eastAsia="Malgun Gothic Semilight" w:hAnsi="Candara" w:cs="Malgun Gothic Semilight"/>
+                <w:spacing w:val="20"/>
+                <w:lang w:val="en-US"/>
+              </w:rPr>
+              <w:t> </w:t>
+            </w:r>
+            <w:r>
+              <w:rPr>
+                <w:rFonts w:ascii="Candara" w:eastAsia="Malgun Gothic Semilight" w:hAnsi="Candara" w:cs="Malgun Gothic Semilight"/>
+                <w:spacing w:val="20"/>
+                <w:lang w:val="en-US"/>
+              </w:rPr>
+              <w:t xml:space="preserve">  </w:t>
+            </w:r>
+            <w:r>
+              <w:rPr>
+                <w:rFonts w:ascii="Candara" w:eastAsia="Malgun Gothic Semilight" w:hAnsi="Candara" w:cs="Malgun Gothic Semilight"/>
+                <w:spacing w:val="20"/>
+                <w:lang w:val="en-US"/>
+              </w:rPr>
+              <w:tab/>
+              <w:t>2016</w:t>
+            </w:r>
+          </w:p>
+          <w:p>
+            <w:pPr>
+              <w:pStyle w:val="ListParagraph"/>
+              <w:numPr>
+                <w:ilvl w:val="0"/>
+                <w:numId w:val="6"/>
+              </w:numPr>
+              <w:tabs>
+                <w:tab w:val="left" w:pos="6390"/>
+              </w:tabs>
+              <w:spacing w:line="276" w:lineRule="auto"/>
+              <w:rPr>
+                <w:rFonts w:ascii="Candara" w:eastAsia="Malgun Gothic Semilight" w:hAnsi="Candara" w:cs="Malgun Gothic Semilight"/>
+                <w:spacing w:val="20"/>
+              </w:rPr>
+            </w:pPr>
+            <w:r>
+              <w:rPr>
+                <w:rFonts w:ascii="Candara" w:eastAsia="Malgun Gothic Semilight" w:hAnsi="Candara" w:cs="Malgun Gothic Semilight"/>
+                <w:spacing w:val="20"/>
+              </w:rPr>
+              <w:t>La Trobe University (Australia)</w:t>
+            </w:r>
+          </w:p>
+          <w:p>
+            <w:pPr>
+              <w:tabs>
+                <w:tab w:val="left" w:pos="6390"/>
+              </w:tabs>
+              <w:spacing w:line="276" w:lineRule="auto"/>
+              <w:rPr>
+                <w:rFonts w:ascii="Candara" w:eastAsia="Malgun Gothic Semilight" w:hAnsi="Candara" w:cs="Malgun Gothic Semilight"/>
+                <w:spacing w:val="20"/>
+              </w:rPr>
+            </w:pPr>
+            <w:r>
+              <w:rPr>
+                <w:rFonts w:ascii="Candara" w:eastAsia="Malgun Gothic Semilight" w:hAnsi="Candara" w:cs="Malgun Gothic Semilight"/>
+                <w:b/>
+                <w:bCs/>
+                <w:spacing w:val="20"/>
+              </w:rPr>
+              <w:t>DIPLOMA IN BUSINESS MANAGEMENT</w:t>
+            </w:r>
+            <w:r>
+              <w:rPr>
+                <w:rFonts w:ascii="Candara" w:eastAsia="Malgun Gothic Semilight" w:hAnsi="Candara" w:cs="Malgun Gothic Semilight"/>
+                <w:spacing w:val="20"/>
+              </w:rPr>
+              <w:t> </w:t>
+            </w:r>
+            <w:r>
+              <w:rPr>
+                <w:rFonts w:ascii="Candara" w:eastAsia="Malgun Gothic Semilight" w:hAnsi="Candara" w:cs="Malgun Gothic Semilight"/>
+                <w:spacing w:val="20"/>
+              </w:rPr>
+              <w:tab/>
+              <w:t>2010</w:t>
+            </w:r>
+          </w:p>
+          <w:p>
+            <w:pPr>
+              <w:pStyle w:val="ListParagraph"/>
+              <w:numPr>
+                <w:ilvl w:val="0"/>
+                <w:numId w:val="6"/>
+              </w:numPr>
+              <w:tabs>
+                <w:tab w:val="left" w:pos="6390"/>
+              </w:tabs>
+              <w:spacing w:line="276" w:lineRule="auto"/>
+              <w:rPr>
+                <w:rFonts w:ascii="Candara" w:eastAsia="Malgun Gothic Semilight" w:hAnsi="Candara" w:cs="Malgun Gothic Semilight"/>
+                <w:spacing w:val="20"/>
+              </w:rPr>
+            </w:pPr>
+            <w:r>
+              <w:rPr>
+                <w:rFonts w:ascii="Candara" w:eastAsia="Malgun Gothic Semilight" w:hAnsi="Candara" w:cs="Malgun Gothic Semilight"/>
+                <w:spacing w:val="20"/>
+              </w:rPr>
+              <w:t>MDIS</w:t>
+            </w:r>
+          </w:p>
+          <w:p>
+            <w:pPr>
+              <w:tabs>
+                <w:tab w:val="left" w:pos="6390"/>
+              </w:tabs>
+              <w:spacing w:line="276" w:lineRule="auto"/>
+              <w:rPr>
+                <w:rFonts w:ascii="Candara" w:eastAsia="Malgun Gothic Semilight" w:hAnsi="Candara" w:cs="Malgun Gothic Semilight"/>
+                <w:b/>
+                <w:bCs/>
+                <w:spacing w:val="20"/>
+              </w:rPr>
+            </w:pPr>
+            <w:r>
+              <w:rPr>
+                <w:rFonts w:ascii="Candara" w:eastAsia="Malgun Gothic Semilight" w:hAnsi="Candara" w:cs="Malgun Gothic Semilight"/>
+                <w:b/>
+                <w:bCs/>
+                <w:spacing w:val="20"/>
+              </w:rPr>
+              <w:t>GCE ‘O’ LEVELS</w:t>
+            </w:r>
+            <w:r>
+              <w:rPr>
+                <w:rFonts w:ascii="Candara" w:eastAsia="Malgun Gothic Semilight" w:hAnsi="Candara" w:cs="Malgun Gothic Semilight"/>
+                <w:b/>
+                <w:bCs/>
+                <w:spacing w:val="20"/>
+              </w:rPr>
+              <w:tab/>
+            </w:r>
+            <w:r>
+              <w:rPr>
+                <w:rFonts w:ascii="Candara" w:eastAsia="Malgun Gothic Semilight" w:hAnsi="Candara" w:cs="Malgun Gothic Semilight"/>
+                <w:spacing w:val="20"/>
+              </w:rPr>
+              <w:t>2008</w:t>
+            </w:r>
+          </w:p>
+          <w:p>
+            <w:pPr>
+              <w:pStyle w:val="ListParagraph"/>
+              <w:numPr>
+                <w:ilvl w:val="0"/>
+                <w:numId w:val="6"/>
+              </w:numPr>
+              <w:tabs>
+                <w:tab w:val="left" w:pos="6390"/>
+              </w:tabs>
+              <w:spacing w:line="276" w:lineRule="auto"/>
+              <w:rPr>
+                <w:rFonts w:ascii="Candara" w:eastAsia="Malgun Gothic Semilight" w:hAnsi="Candara" w:cs="Malgun Gothic Semilight"/>
+                <w:spacing w:val="20"/>
+                <w:lang w:val="en-US"/>
+              </w:rPr>
+            </w:pPr>
+            <w:r>
+              <w:rPr>
+                <w:rFonts w:ascii="Candara" w:eastAsia="Malgun Gothic Semilight" w:hAnsi="Candara" w:cs="Malgun Gothic Semilight"/>
+                <w:spacing w:val="20"/>
+                <w:lang w:val="en-US"/>
+              </w:rPr>
+              <w:t>St. Andrew</w:t>
+            </w:r>
+            <w:r>
+              <w:rPr>
+                <w:rFonts w:ascii="Candara" w:eastAsia="Malgun Gothic Semilight" w:hAnsi="Candara" w:cs="Malgun Gothic Semilight"/>
+                <w:spacing w:val="20"/>
+                <w:lang w:val="en-US"/>
+              </w:rPr>
+              <w:t>’</w:t>
+            </w:r>
+            <w:r>
+              <w:rPr>
+                <w:rFonts w:ascii="Candara" w:eastAsia="Malgun Gothic Semilight" w:hAnsi="Candara" w:cs="Malgun Gothic Semilight"/>
+                <w:spacing w:val="20"/>
+                <w:lang w:val="en-US"/>
+              </w:rPr>
+              <w:t>s Secondary School</w:t>
+            </w:r>
+          </w:p>
+        </w:tc>
+      </w:tr>
+      <w:tr>
+        <w:trPr>
+          <w:trHeight w:hRule="exact" w:val="60"/>
+        </w:trPr>
+        <w:tc>
+          <w:tcPr>
+            <w:tcW w:w="1800" w:type="dxa"/>
+            <w:tcBorders>
+              <w:bottom w:val="single" w:sz="4" w:space="0" w:color="000000" w:themeColor="text1"/>
+            </w:tcBorders>
+          </w:tcPr>
+          <w:p>
+            <w:pPr>
+              <w:spacing w:line="276" w:lineRule="auto"/>
+              <w:rPr>
+                <w:rFonts w:ascii="Candara" w:eastAsia="Malgun Gothic Semilight" w:hAnsi="Candara" w:cs="Malgun Gothic Semilight"/>
+                <w:spacing w:val="20"/>
+                <w:lang w:val="en-US"/>
+              </w:rPr>
+            </w:pPr>
+          </w:p>
+        </w:tc>
+        <w:tc>
+          <w:tcPr>
+            <w:tcW w:w="270" w:type="dxa"/>
+            <w:tcBorders>
+              <w:bottom w:val="single" w:sz="4" w:space="0" w:color="000000" w:themeColor="text1"/>
+            </w:tcBorders>
+          </w:tcPr>
+          <w:p>
+            <w:pPr>
+              <w:spacing w:line="276" w:lineRule="auto"/>
+              <w:rPr>
+                <w:rFonts w:ascii="Candara" w:eastAsia="Malgun Gothic Semilight" w:hAnsi="Candara" w:cs="Malgun Gothic Semilight"/>
+                <w:spacing w:val="20"/>
+                <w:lang w:val="en-US"/>
+              </w:rPr>
+            </w:pPr>
+          </w:p>
+        </w:tc>
+        <w:tc>
+          <w:tcPr>
+            <w:tcW w:w="8730" w:type="dxa"/>
+            <w:tcBorders>
+              <w:bottom w:val="single" w:sz="4" w:space="0" w:color="000000" w:themeColor="text1"/>
+            </w:tcBorders>
+          </w:tcPr>
+          <w:p>
+            <w:pPr>
+              <w:spacing w:line="276" w:lineRule="auto"/>
+              <w:rPr>
+                <w:rFonts w:ascii="Candara" w:eastAsia="Malgun Gothic Semilight" w:hAnsi="Candara" w:cs="Malgun Gothic Semilight"/>
                 <w:spacing w:val="20"/>
                 <w:lang w:val="en-US"/>
               </w:rPr>
@@ -1024,312 +1645,6 @@
               <w:outlineLvl w:val="0"/>
               <w:rPr>
                 <w:rFonts w:ascii="Candara" w:eastAsia="Malgun Gothic Semilight" w:hAnsi="Candara" w:cs="Malgun Gothic Semilight"/>
-                <w:color w:val="ED7D31" w:themeColor="accent2"/>
-                <w:spacing w:val="20"/>
-              </w:rPr>
-            </w:pPr>
-            <w:r>
-              <w:rPr>
-                <w:rFonts w:ascii="Candara" w:eastAsia="Malgun Gothic Semilight" w:hAnsi="Candara" w:cs="Malgun Gothic Semilight"/>
-                <w:color w:val="21A010"/>
-                <w:spacing w:val="20"/>
-              </w:rPr>
-              <w:t>E</w:t>
-            </w:r>
-            <w:r>
-              <w:rPr>
-                <w:rFonts w:ascii="Candara" w:eastAsia="Malgun Gothic Semilight" w:hAnsi="Candara" w:cs="Malgun Gothic Semilight"/>
-                <w:color w:val="21A010"/>
-                <w:spacing w:val="20"/>
-              </w:rPr>
-              <w:t>DUCATION</w:t>
-            </w:r>
-          </w:p>
-        </w:tc>
-        <w:tc>
-          <w:tcPr>
-            <w:tcW w:w="270" w:type="dxa"/>
-            <w:tcBorders>
-              <w:top w:val="single" w:sz="4" w:space="0" w:color="000000" w:themeColor="text1"/>
-            </w:tcBorders>
-          </w:tcPr>
-          <w:p>
-            <w:pPr>
-              <w:spacing w:line="276" w:lineRule="auto"/>
-              <w:rPr>
-                <w:rFonts w:ascii="Candara" w:eastAsia="Malgun Gothic Semilight" w:hAnsi="Candara" w:cs="Malgun Gothic Semilight"/>
-                <w:color w:val="ED7D31" w:themeColor="accent2"/>
-                <w:spacing w:val="20"/>
-                <w:lang w:val="en-US"/>
-              </w:rPr>
-            </w:pPr>
-          </w:p>
-        </w:tc>
-        <w:tc>
-          <w:tcPr>
-            <w:tcW w:w="8730" w:type="dxa"/>
-            <w:tcBorders>
-              <w:top w:val="single" w:sz="4" w:space="0" w:color="000000" w:themeColor="text1"/>
-            </w:tcBorders>
-          </w:tcPr>
-          <w:p>
-            <w:pPr>
-              <w:tabs>
-                <w:tab w:val="left" w:pos="5830"/>
-                <w:tab w:val="left" w:pos="6390"/>
-                <w:tab w:val="left" w:pos="6980"/>
-              </w:tabs>
-              <w:spacing w:line="276" w:lineRule="auto"/>
-              <w:rPr>
-                <w:rFonts w:ascii="Candara" w:eastAsia="Malgun Gothic Semilight" w:hAnsi="Candara" w:cs="Malgun Gothic Semilight"/>
-                <w:b/>
-                <w:spacing w:val="20"/>
-                <w:lang w:val="en-US"/>
-              </w:rPr>
-            </w:pPr>
-            <w:r>
-              <w:rPr>
-                <w:rFonts w:ascii="Candara" w:eastAsia="Malgun Gothic Semilight" w:hAnsi="Candara" w:cs="Malgun Gothic Semilight"/>
-                <w:b/>
-                <w:spacing w:val="20"/>
-                <w:lang w:val="en-US"/>
-              </w:rPr>
-              <w:t>DIPLOMA IN SOFTWARE ENGINEERING</w:t>
-            </w:r>
-            <w:r>
-              <w:rPr>
-                <w:rFonts w:ascii="Candara" w:eastAsia="Malgun Gothic Semilight" w:hAnsi="Candara" w:cs="Malgun Gothic Semilight"/>
-                <w:spacing w:val="20"/>
-              </w:rPr>
-              <w:tab/>
-            </w:r>
-            <w:r>
-              <w:rPr>
-                <w:rFonts w:ascii="Candara" w:eastAsia="Malgun Gothic Semilight" w:hAnsi="Candara" w:cs="Malgun Gothic Semilight"/>
-                <w:spacing w:val="20"/>
-              </w:rPr>
-              <w:tab/>
-              <w:t>2019</w:t>
-            </w:r>
-            <w:r>
-              <w:rPr>
-                <w:rFonts w:ascii="Candara" w:eastAsia="Malgun Gothic Semilight" w:hAnsi="Candara" w:cs="Malgun Gothic Semilight"/>
-                <w:spacing w:val="20"/>
-              </w:rPr>
-              <w:tab/>
-            </w:r>
-          </w:p>
-          <w:p>
-            <w:pPr>
-              <w:tabs>
-                <w:tab w:val="left" w:pos="6390"/>
-              </w:tabs>
-              <w:spacing w:line="276" w:lineRule="auto"/>
-              <w:rPr>
-                <w:rFonts w:ascii="Candara" w:eastAsia="Malgun Gothic Semilight" w:hAnsi="Candara" w:cs="Malgun Gothic Semilight"/>
-                <w:spacing w:val="20"/>
-              </w:rPr>
-            </w:pPr>
-            <w:r>
-              <w:rPr>
-                <w:rFonts w:ascii="Candara" w:eastAsia="Malgun Gothic Semilight" w:hAnsi="Candara" w:cs="Malgun Gothic Semilight"/>
-                <w:b/>
-                <w:bCs/>
-                <w:spacing w:val="20"/>
-                <w:lang w:val="en-US"/>
-              </w:rPr>
-              <w:t>B</w:t>
-            </w:r>
-            <w:r>
-              <w:rPr>
-                <w:rFonts w:ascii="Candara" w:eastAsia="Malgun Gothic Semilight" w:hAnsi="Candara" w:cs="Malgun Gothic Semilight"/>
-                <w:b/>
-                <w:bCs/>
-                <w:spacing w:val="20"/>
-              </w:rPr>
-              <w:t>ACHELOR’S IN HUMAN NUTRITION</w:t>
-            </w:r>
-            <w:r>
-              <w:rPr>
-                <w:rFonts w:ascii="Candara" w:eastAsia="Malgun Gothic Semilight" w:hAnsi="Candara" w:cs="Malgun Gothic Semilight"/>
-                <w:spacing w:val="20"/>
-                <w:lang w:val="en-US"/>
-              </w:rPr>
-              <w:t> </w:t>
-            </w:r>
-            <w:r>
-              <w:rPr>
-                <w:rFonts w:ascii="Candara" w:eastAsia="Malgun Gothic Semilight" w:hAnsi="Candara" w:cs="Malgun Gothic Semilight"/>
-                <w:spacing w:val="20"/>
-                <w:lang w:val="en-US"/>
-              </w:rPr>
-              <w:t xml:space="preserve">  </w:t>
-            </w:r>
-            <w:r>
-              <w:rPr>
-                <w:rFonts w:ascii="Candara" w:eastAsia="Malgun Gothic Semilight" w:hAnsi="Candara" w:cs="Malgun Gothic Semilight"/>
-                <w:spacing w:val="20"/>
-                <w:lang w:val="en-US"/>
-              </w:rPr>
-              <w:tab/>
-              <w:t>2016</w:t>
-            </w:r>
-          </w:p>
-          <w:p>
-            <w:pPr>
-              <w:tabs>
-                <w:tab w:val="left" w:pos="6390"/>
-              </w:tabs>
-              <w:spacing w:line="276" w:lineRule="auto"/>
-              <w:rPr>
-                <w:rFonts w:ascii="Candara" w:eastAsia="Malgun Gothic Semilight" w:hAnsi="Candara" w:cs="Malgun Gothic Semilight"/>
-                <w:spacing w:val="20"/>
-              </w:rPr>
-            </w:pPr>
-            <w:r>
-              <w:rPr>
-                <w:rFonts w:ascii="Candara" w:eastAsia="Malgun Gothic Semilight" w:hAnsi="Candara" w:cs="Malgun Gothic Semilight"/>
-                <w:b/>
-                <w:bCs/>
-                <w:spacing w:val="20"/>
-              </w:rPr>
-              <w:t>DIPLOMA IN BUSINESS MANAGEMENT</w:t>
-            </w:r>
-            <w:r>
-              <w:rPr>
-                <w:rFonts w:ascii="Candara" w:eastAsia="Malgun Gothic Semilight" w:hAnsi="Candara" w:cs="Malgun Gothic Semilight"/>
-                <w:spacing w:val="20"/>
-              </w:rPr>
-              <w:t> </w:t>
-            </w:r>
-            <w:r>
-              <w:rPr>
-                <w:rFonts w:ascii="Candara" w:eastAsia="Malgun Gothic Semilight" w:hAnsi="Candara" w:cs="Malgun Gothic Semilight"/>
-                <w:spacing w:val="20"/>
-              </w:rPr>
-              <w:tab/>
-              <w:t>2010</w:t>
-            </w:r>
-          </w:p>
-          <w:p>
-            <w:pPr>
-              <w:tabs>
-                <w:tab w:val="left" w:pos="6390"/>
-              </w:tabs>
-              <w:spacing w:line="276" w:lineRule="auto"/>
-              <w:rPr>
-                <w:rFonts w:ascii="Candara" w:eastAsia="Malgun Gothic Semilight" w:hAnsi="Candara" w:cs="Malgun Gothic Semilight"/>
-                <w:spacing w:val="20"/>
-                <w:lang w:val="en-US"/>
-              </w:rPr>
-            </w:pPr>
-            <w:r>
-              <w:rPr>
-                <w:rFonts w:ascii="Candara" w:eastAsia="Malgun Gothic Semilight" w:hAnsi="Candara" w:cs="Malgun Gothic Semilight"/>
-                <w:b/>
-                <w:bCs/>
-                <w:spacing w:val="20"/>
-              </w:rPr>
-              <w:t>GCE ‘O’ LEVELS</w:t>
-            </w:r>
-            <w:r>
-              <w:rPr>
-                <w:rFonts w:ascii="Candara" w:eastAsia="Malgun Gothic Semilight" w:hAnsi="Candara" w:cs="Malgun Gothic Semilight"/>
-                <w:b/>
-                <w:bCs/>
-                <w:spacing w:val="20"/>
-              </w:rPr>
-              <w:tab/>
-            </w:r>
-            <w:r>
-              <w:rPr>
-                <w:rFonts w:ascii="Candara" w:eastAsia="Malgun Gothic Semilight" w:hAnsi="Candara" w:cs="Malgun Gothic Semilight"/>
-                <w:spacing w:val="20"/>
-              </w:rPr>
-              <w:t>2008</w:t>
-            </w:r>
-          </w:p>
-        </w:tc>
-      </w:tr>
-      <w:tr>
-        <w:trPr>
-          <w:trHeight w:hRule="exact" w:val="290"/>
-        </w:trPr>
-        <w:tc>
-          <w:tcPr>
-            <w:tcW w:w="1800" w:type="dxa"/>
-            <w:tcBorders>
-              <w:bottom w:val="single" w:sz="4" w:space="0" w:color="000000" w:themeColor="text1"/>
-            </w:tcBorders>
-          </w:tcPr>
-          <w:p>
-            <w:pPr>
-              <w:spacing w:line="276" w:lineRule="auto"/>
-              <w:rPr>
-                <w:rFonts w:ascii="Candara" w:eastAsia="Malgun Gothic Semilight" w:hAnsi="Candara" w:cs="Malgun Gothic Semilight"/>
-                <w:spacing w:val="20"/>
-                <w:lang w:val="en-US"/>
-              </w:rPr>
-            </w:pPr>
-          </w:p>
-        </w:tc>
-        <w:tc>
-          <w:tcPr>
-            <w:tcW w:w="270" w:type="dxa"/>
-            <w:tcBorders>
-              <w:bottom w:val="single" w:sz="4" w:space="0" w:color="000000" w:themeColor="text1"/>
-            </w:tcBorders>
-          </w:tcPr>
-          <w:p>
-            <w:pPr>
-              <w:spacing w:line="276" w:lineRule="auto"/>
-              <w:rPr>
-                <w:rFonts w:ascii="Candara" w:eastAsia="Malgun Gothic Semilight" w:hAnsi="Candara" w:cs="Malgun Gothic Semilight"/>
-                <w:spacing w:val="20"/>
-                <w:lang w:val="en-US"/>
-              </w:rPr>
-            </w:pPr>
-          </w:p>
-        </w:tc>
-        <w:tc>
-          <w:tcPr>
-            <w:tcW w:w="8730" w:type="dxa"/>
-            <w:tcBorders>
-              <w:bottom w:val="single" w:sz="4" w:space="0" w:color="000000" w:themeColor="text1"/>
-            </w:tcBorders>
-          </w:tcPr>
-          <w:p>
-            <w:pPr>
-              <w:spacing w:line="276" w:lineRule="auto"/>
-              <w:rPr>
-                <w:rFonts w:ascii="Candara" w:eastAsia="Malgun Gothic Semilight" w:hAnsi="Candara" w:cs="Malgun Gothic Semilight"/>
-                <w:spacing w:val="20"/>
-                <w:lang w:val="en-US"/>
-              </w:rPr>
-            </w:pPr>
-          </w:p>
-        </w:tc>
-      </w:tr>
-      <w:tr>
-        <w:trPr>
-          <w:trHeight w:val="1234"/>
-        </w:trPr>
-        <w:tc>
-          <w:tcPr>
-            <w:tcW w:w="1800" w:type="dxa"/>
-            <w:tcBorders>
-              <w:top w:val="single" w:sz="4" w:space="0" w:color="000000" w:themeColor="text1"/>
-            </w:tcBorders>
-          </w:tcPr>
-          <w:p>
-            <w:pPr>
-              <w:pStyle w:val="Heading1"/>
-              <w:framePr w:hSpace="0" w:wrap="auto" w:vAnchor="margin" w:xAlign="left" w:yAlign="inline"/>
-              <w:spacing w:line="276" w:lineRule="auto"/>
-              <w:suppressOverlap w:val="0"/>
-              <w:outlineLvl w:val="0"/>
-              <w:rPr>
-                <w:rFonts w:ascii="Candara" w:eastAsia="Malgun Gothic Semilight" w:hAnsi="Candara" w:cs="Malgun Gothic Semilight"/>
                 <w:color w:val="21A010"/>
                 <w:spacing w:val="20"/>
               </w:rPr>
@@ -1410,24 +1725,6 @@
           </w:p>
           <w:p>
             <w:pPr>
-              <w:spacing w:line="276" w:lineRule="auto"/>
-              <w:rPr>
-                <w:rFonts w:ascii="Candara" w:eastAsia="Malgun Gothic Semilight" w:hAnsi="Candara" w:cs="Malgun Gothic Semilight"/>
-                <w:spacing w:val="20"/>
-                <w:lang w:val="en-US"/>
-              </w:rPr>
-            </w:pPr>
-            <w:r>
-              <w:rPr>
-                <w:rFonts w:ascii="Candara" w:eastAsia="Malgun Gothic Semilight" w:hAnsi="Candara" w:cs="Malgun Gothic Semilight"/>
-                <w:spacing w:val="20"/>
-                <w:lang w:val="en-US"/>
-              </w:rPr>
-              <w:t>Achieved strong KPIs in profit margins, merchandising, stock management, employee engagement, and customer satisfaction.</w:t>
-            </w:r>
-          </w:p>
-          <w:p>
-            <w:pPr>
               <w:tabs>
                 <w:tab w:val="left" w:pos="6058"/>
               </w:tabs>
@@ -1466,6 +1763,11 @@
           </w:p>
           <w:p>
             <w:pPr>
+              <w:pStyle w:val="ListParagraph"/>
+              <w:numPr>
+                <w:ilvl w:val="0"/>
+                <w:numId w:val="8"/>
+              </w:numPr>
               <w:spacing w:line="276" w:lineRule="auto"/>
               <w:rPr>
                 <w:rFonts w:ascii="Candara" w:eastAsia="Malgun Gothic Semilight" w:hAnsi="Candara" w:cs="Malgun Gothic Semilight"/>
@@ -1479,44 +1781,230 @@
                 <w:spacing w:val="20"/>
                 <w:lang w:val="en-US"/>
               </w:rPr>
-              <w:t xml:space="preserve">Developed accountability for results, stronger financial acumen and improved people management skills. </w:t>
-            </w:r>
+              <w:t>Achieve strong KPI</w:t>
+            </w:r>
+            <w:r>
+              <w:rPr>
+                <w:rFonts w:ascii="Candara" w:eastAsia="Malgun Gothic Semilight" w:hAnsi="Candara" w:cs="Malgun Gothic Semilight"/>
+                <w:spacing w:val="20"/>
+                <w:lang w:val="en-US"/>
+              </w:rPr>
+              <w:t>s</w:t>
+            </w:r>
+          </w:p>
+          <w:p>
+            <w:pPr>
+              <w:pStyle w:val="ListParagraph"/>
+              <w:numPr>
+                <w:ilvl w:val="0"/>
+                <w:numId w:val="8"/>
+              </w:numPr>
+              <w:spacing w:line="276" w:lineRule="auto"/>
+              <w:rPr>
+                <w:rFonts w:ascii="Candara" w:eastAsia="Malgun Gothic Semilight" w:hAnsi="Candara" w:cs="Malgun Gothic Semilight"/>
+                <w:spacing w:val="20"/>
+                <w:lang w:val="en-US"/>
+              </w:rPr>
+            </w:pPr>
+            <w:r>
+              <w:rPr>
+                <w:rFonts w:ascii="Candara" w:eastAsia="Malgun Gothic Semilight" w:hAnsi="Candara" w:cs="Malgun Gothic Semilight"/>
+                <w:spacing w:val="20"/>
+                <w:lang w:val="en-US"/>
+              </w:rPr>
+              <w:t>Leadership Qualities</w:t>
+            </w:r>
+          </w:p>
+          <w:p>
+            <w:pPr>
+              <w:pStyle w:val="ListParagraph"/>
+              <w:numPr>
+                <w:ilvl w:val="0"/>
+                <w:numId w:val="8"/>
+              </w:numPr>
+              <w:spacing w:line="276" w:lineRule="auto"/>
+              <w:rPr>
+                <w:rFonts w:ascii="Candara" w:eastAsia="Malgun Gothic Semilight" w:hAnsi="Candara" w:cs="Malgun Gothic Semilight"/>
+                <w:spacing w:val="20"/>
+                <w:lang w:val="en-US"/>
+              </w:rPr>
+            </w:pPr>
+            <w:r>
+              <w:rPr>
+                <w:rFonts w:ascii="Candara" w:eastAsia="Malgun Gothic Semilight" w:hAnsi="Candara" w:cs="Malgun Gothic Semilight"/>
+                <w:spacing w:val="20"/>
+                <w:lang w:val="en-US"/>
+              </w:rPr>
+              <w:t>S</w:t>
+            </w:r>
+            <w:r>
+              <w:rPr>
+                <w:rFonts w:ascii="Candara" w:eastAsia="Malgun Gothic Semilight" w:hAnsi="Candara" w:cs="Malgun Gothic Semilight"/>
+                <w:spacing w:val="20"/>
+                <w:lang w:val="en-US"/>
+              </w:rPr>
+              <w:t xml:space="preserve">tock </w:t>
+            </w:r>
+            <w:r>
+              <w:rPr>
+                <w:rFonts w:ascii="Candara" w:eastAsia="Malgun Gothic Semilight" w:hAnsi="Candara" w:cs="Malgun Gothic Semilight"/>
+                <w:spacing w:val="20"/>
+                <w:lang w:val="en-US"/>
+              </w:rPr>
+              <w:t>Flow M</w:t>
+            </w:r>
+            <w:r>
+              <w:rPr>
+                <w:rFonts w:ascii="Candara" w:eastAsia="Malgun Gothic Semilight" w:hAnsi="Candara" w:cs="Malgun Gothic Semilight"/>
+                <w:spacing w:val="20"/>
+                <w:lang w:val="en-US"/>
+              </w:rPr>
+              <w:t>anagement</w:t>
+            </w:r>
+            <w:r>
+              <w:rPr>
+                <w:rFonts w:ascii="Candara" w:eastAsia="Malgun Gothic Semilight" w:hAnsi="Candara" w:cs="Malgun Gothic Semilight"/>
+                <w:spacing w:val="20"/>
+                <w:lang w:val="en-US"/>
+              </w:rPr>
+              <w:t xml:space="preserve"> </w:t>
+            </w:r>
+          </w:p>
+          <w:p>
+            <w:pPr>
+              <w:pStyle w:val="ListParagraph"/>
+              <w:numPr>
+                <w:ilvl w:val="0"/>
+                <w:numId w:val="8"/>
+              </w:numPr>
+              <w:spacing w:line="276" w:lineRule="auto"/>
+              <w:rPr>
+                <w:rFonts w:ascii="Candara" w:eastAsia="Malgun Gothic Semilight" w:hAnsi="Candara" w:cs="Malgun Gothic Semilight"/>
+                <w:spacing w:val="20"/>
+                <w:lang w:val="en-US"/>
+              </w:rPr>
+            </w:pPr>
+            <w:r>
+              <w:rPr>
+                <w:rFonts w:ascii="Candara" w:eastAsia="Malgun Gothic Semilight" w:hAnsi="Candara" w:cs="Malgun Gothic Semilight"/>
+                <w:spacing w:val="20"/>
+                <w:lang w:val="en-US"/>
+              </w:rPr>
+              <w:t>E</w:t>
+            </w:r>
+            <w:r>
+              <w:rPr>
+                <w:rFonts w:ascii="Candara" w:eastAsia="Malgun Gothic Semilight" w:hAnsi="Candara" w:cs="Malgun Gothic Semilight"/>
+                <w:spacing w:val="20"/>
+                <w:lang w:val="en-US"/>
+              </w:rPr>
+              <w:t xml:space="preserve">mployee </w:t>
+            </w:r>
+            <w:r>
+              <w:rPr>
+                <w:rFonts w:ascii="Candara" w:eastAsia="Malgun Gothic Semilight" w:hAnsi="Candara" w:cs="Malgun Gothic Semilight"/>
+                <w:spacing w:val="20"/>
+                <w:lang w:val="en-US"/>
+              </w:rPr>
+              <w:t>Engagement</w:t>
+            </w:r>
+            <w:r>
+              <w:rPr>
+                <w:rFonts w:ascii="Candara" w:eastAsia="Malgun Gothic Semilight" w:hAnsi="Candara" w:cs="Malgun Gothic Semilight"/>
+                <w:spacing w:val="20"/>
+                <w:lang w:val="en-US"/>
+              </w:rPr>
+              <w:t xml:space="preserve"> </w:t>
+            </w:r>
+          </w:p>
+          <w:p>
+            <w:pPr>
+              <w:pStyle w:val="ListParagraph"/>
+              <w:numPr>
+                <w:ilvl w:val="0"/>
+                <w:numId w:val="8"/>
+              </w:numPr>
+              <w:spacing w:line="276" w:lineRule="auto"/>
+              <w:rPr>
+                <w:rFonts w:ascii="Candara" w:eastAsia="Malgun Gothic Semilight" w:hAnsi="Candara" w:cs="Malgun Gothic Semilight"/>
+                <w:spacing w:val="20"/>
+                <w:lang w:val="en-US"/>
+              </w:rPr>
+            </w:pPr>
+            <w:r>
+              <w:rPr>
+                <w:rFonts w:ascii="Candara" w:eastAsia="Malgun Gothic Semilight" w:hAnsi="Candara" w:cs="Malgun Gothic Semilight"/>
+                <w:spacing w:val="20"/>
+                <w:lang w:val="en-US"/>
+              </w:rPr>
+              <w:t>C</w:t>
+            </w:r>
+            <w:r>
+              <w:rPr>
+                <w:rFonts w:ascii="Candara" w:eastAsia="Malgun Gothic Semilight" w:hAnsi="Candara" w:cs="Malgun Gothic Semilight"/>
+                <w:spacing w:val="20"/>
+                <w:lang w:val="en-US"/>
+              </w:rPr>
+              <w:t>ustomer</w:t>
+            </w:r>
+            <w:r>
+              <w:rPr>
+                <w:rFonts w:ascii="Candara" w:eastAsia="Malgun Gothic Semilight" w:hAnsi="Candara" w:cs="Malgun Gothic Semilight"/>
+                <w:spacing w:val="20"/>
+                <w:lang w:val="en-US"/>
+              </w:rPr>
+              <w:t xml:space="preserve"> Service</w:t>
+            </w:r>
+          </w:p>
+          <w:p>
+            <w:pPr>
+              <w:spacing w:line="276" w:lineRule="auto"/>
+              <w:rPr>
+                <w:rFonts w:ascii="Candara" w:eastAsia="Malgun Gothic Semilight" w:hAnsi="Candara" w:cs="Malgun Gothic Semilight"/>
+                <w:spacing w:val="20"/>
+                <w:lang w:val="en-US"/>
+              </w:rPr>
+            </w:pPr>
+            <w:r>
+              <w:rPr>
+                <w:rFonts w:ascii="Candara" w:eastAsia="Malgun Gothic Semilight" w:hAnsi="Candara" w:cs="Malgun Gothic Semilight"/>
+                <w:spacing w:val="20"/>
+                <w:lang w:val="en-US"/>
+              </w:rPr>
+              <w:t>*</w:t>
+            </w:r>
+            <w:r>
+              <w:rPr>
+                <w:rFonts w:ascii="Candara" w:eastAsia="Malgun Gothic Semilight" w:hAnsi="Candara" w:cs="Malgun Gothic Semilight"/>
+                <w:spacing w:val="20"/>
+              </w:rPr>
+              <w:t xml:space="preserve"> </w:t>
+            </w:r>
+            <w:r>
+              <w:rPr>
+                <w:rFonts w:ascii="Candara" w:eastAsia="Malgun Gothic Semilight" w:hAnsi="Candara" w:cs="Malgun Gothic Semilight"/>
+                <w:spacing w:val="20"/>
+                <w:lang w:val="en-US"/>
+              </w:rPr>
+              <w:t>Full description on next page</w:t>
+            </w:r>
+          </w:p>
+          <w:p>
+            <w:pPr>
+              <w:spacing w:line="276" w:lineRule="auto"/>
+              <w:rPr>
+                <w:rFonts w:ascii="Candara" w:eastAsia="Malgun Gothic Semilight" w:hAnsi="Candara" w:cs="Malgun Gothic Semilight"/>
+                <w:spacing w:val="20"/>
+                <w:lang w:val="en-US"/>
+              </w:rPr>
+            </w:pPr>
           </w:p>
         </w:tc>
       </w:tr>
     </w:tbl>
     <w:p>
       <w:pPr>
-        <w:pStyle w:val="Contactinfo"/>
-        <w:spacing w:line="276" w:lineRule="auto"/>
-        <w:jc w:val="both"/>
-        <w:rPr>
-          <w:rStyle w:val="Hyperlink"/>
-          <w:rFonts w:ascii="Candara" w:eastAsia="Malgun Gothic Semilight" w:hAnsi="Candara" w:cs="Malgun Gothic Semilight"/>
-          <w:color w:val="auto"/>
-          <w:spacing w:val="20"/>
-          <w:sz w:val="20"/>
-          <w:szCs w:val="20"/>
-          <w:u w:val="none"/>
-          <w:lang w:val="en-US"/>
-        </w:rPr>
-      </w:pPr>
-    </w:p>
-    <w:p>
-      <w:pPr>
-        <w:pStyle w:val="Contactinfo"/>
-        <w:spacing w:line="276" w:lineRule="auto"/>
-        <w:rPr>
-          <w:rFonts w:ascii="Candara" w:eastAsia="Malgun Gothic Semilight" w:hAnsi="Candara" w:cs="Malgun Gothic Semilight"/>
-          <w:spacing w:val="20"/>
-          <w:sz w:val="20"/>
-          <w:szCs w:val="20"/>
-          <w:lang w:val="en-US"/>
-        </w:rPr>
-      </w:pPr>
-    </w:p>
-    <w:p>
-      <w:pPr>
+        <w:pStyle w:val="ListParagraph"/>
         <w:tabs>
           <w:tab w:val="left" w:pos="1420"/>
           <w:tab w:val="left" w:pos="2780"/>
@@ -1524,13 +2012,1207 @@
         <w:spacing w:before="0" w:after="160" w:line="259" w:lineRule="auto"/>
         <w:rPr>
           <w:rFonts w:ascii="Candara" w:eastAsia="Malgun Gothic Semilight" w:hAnsi="Candara" w:cs="Malgun Gothic Semilight"/>
-          <w:lang w:val="en-US"/>
-        </w:rPr>
-      </w:pPr>
+          <w:b/>
+          <w:bCs/>
+          <w:sz w:val="24"/>
+          <w:szCs w:val="24"/>
+          <w:lang w:val="en-US"/>
+        </w:rPr>
+      </w:pPr>
+      <w:r>
+        <w:rPr>
+          <w:rFonts w:ascii="Candara" w:eastAsia="Malgun Gothic Semilight" w:hAnsi="Candara" w:cs="Malgun Gothic Semilight"/>
+          <w:b/>
+          <w:bCs/>
+          <w:color w:val="21A010"/>
+          <w:spacing w:val="20"/>
+          <w:sz w:val="24"/>
+          <w:szCs w:val="24"/>
+        </w:rPr>
+        <w:lastRenderedPageBreak/>
+        <w:t>PROJECT DESCRIPTION</w:t>
+      </w:r>
+      <w:r>
+        <w:rPr>
+          <w:rFonts w:ascii="Candara" w:eastAsia="Malgun Gothic Semilight" w:hAnsi="Candara" w:cs="Malgun Gothic Semilight"/>
+          <w:b/>
+          <w:bCs/>
+          <w:color w:val="21A010"/>
+          <w:spacing w:val="20"/>
+          <w:sz w:val="24"/>
+          <w:szCs w:val="24"/>
+        </w:rPr>
+        <w:t>S</w:t>
+      </w:r>
+    </w:p>
+    <w:p>
+      <w:pPr>
+        <w:pStyle w:val="ListParagraph"/>
+        <w:tabs>
+          <w:tab w:val="left" w:pos="1420"/>
+          <w:tab w:val="left" w:pos="2780"/>
+        </w:tabs>
+        <w:spacing w:before="0" w:after="160" w:line="259" w:lineRule="auto"/>
+        <w:rPr>
+          <w:rFonts w:ascii="Candara" w:eastAsia="Malgun Gothic Semilight" w:hAnsi="Candara" w:cs="Malgun Gothic Semilight"/>
+          <w:lang w:val="en-US"/>
+        </w:rPr>
+      </w:pPr>
+    </w:p>
+    <w:p>
+      <w:pPr>
+        <w:pStyle w:val="ListParagraph"/>
+        <w:numPr>
+          <w:ilvl w:val="0"/>
+          <w:numId w:val="9"/>
+        </w:numPr>
+        <w:tabs>
+          <w:tab w:val="left" w:pos="1420"/>
+          <w:tab w:val="left" w:pos="2780"/>
+        </w:tabs>
+        <w:spacing w:before="0" w:after="160" w:line="259" w:lineRule="auto"/>
+        <w:rPr>
+          <w:rFonts w:ascii="Candara" w:eastAsia="Malgun Gothic Semilight" w:hAnsi="Candara" w:cs="Malgun Gothic Semilight"/>
+          <w:b/>
+          <w:bCs/>
+          <w:lang w:val="en-US"/>
+        </w:rPr>
+      </w:pPr>
+      <w:r>
+        <w:rPr>
+          <w:rFonts w:ascii="Candara" w:eastAsia="Malgun Gothic Semilight" w:hAnsi="Candara" w:cs="Malgun Gothic Semilight"/>
+          <w:b/>
+          <w:bCs/>
+          <w:lang w:val="en-US"/>
+        </w:rPr>
+        <w:t xml:space="preserve">E-waste disposal </w:t>
+      </w:r>
+      <w:r>
+        <w:rPr>
+          <w:rFonts w:ascii="Candara" w:eastAsia="Malgun Gothic Semilight" w:hAnsi="Candara" w:cs="Malgun Gothic Semilight"/>
+          <w:b/>
+          <w:bCs/>
+          <w:lang w:val="en-US"/>
+        </w:rPr>
+        <w:t xml:space="preserve">map </w:t>
+      </w:r>
+      <w:r>
+        <w:rPr>
+          <w:rFonts w:ascii="Candara" w:eastAsia="Malgun Gothic Semilight" w:hAnsi="Candara" w:cs="Malgun Gothic Semilight"/>
+          <w:b/>
+          <w:bCs/>
+          <w:lang w:val="en-US"/>
+        </w:rPr>
+        <w:t>website with interactive charts</w:t>
+      </w:r>
+      <w:r>
+        <w:rPr>
+          <w:rFonts w:ascii="Candara" w:eastAsia="Malgun Gothic Semilight" w:hAnsi="Candara" w:cs="Malgun Gothic Semilight"/>
+          <w:b/>
+          <w:bCs/>
+          <w:lang w:val="en-US"/>
+        </w:rPr>
+        <w:t>:</w:t>
+      </w:r>
+    </w:p>
+    <w:p>
+      <w:pPr>
+        <w:pStyle w:val="ListParagraph"/>
+        <w:tabs>
+          <w:tab w:val="left" w:pos="1420"/>
+          <w:tab w:val="left" w:pos="2780"/>
+        </w:tabs>
+        <w:spacing w:before="0" w:after="160" w:line="259" w:lineRule="auto"/>
+        <w:rPr>
+          <w:rFonts w:ascii="Candara" w:eastAsia="Malgun Gothic Semilight" w:hAnsi="Candara" w:cs="Malgun Gothic Semilight"/>
+          <w:lang w:val="en-US"/>
+        </w:rPr>
+      </w:pPr>
+    </w:p>
+    <w:p>
+      <w:pPr>
+        <w:pStyle w:val="ListParagraph"/>
+        <w:tabs>
+          <w:tab w:val="left" w:pos="1420"/>
+          <w:tab w:val="left" w:pos="2780"/>
+        </w:tabs>
+        <w:spacing w:before="0" w:after="160" w:line="259" w:lineRule="auto"/>
+        <w:rPr>
+          <w:rFonts w:ascii="Candara" w:eastAsia="Malgun Gothic Semilight" w:hAnsi="Candara" w:cs="Malgun Gothic Semilight"/>
+          <w:lang w:val="en-US"/>
+        </w:rPr>
+      </w:pPr>
+      <w:r>
+        <w:rPr>
+          <w:rFonts w:ascii="Candara" w:eastAsia="Malgun Gothic Semilight" w:hAnsi="Candara" w:cs="Malgun Gothic Semilight"/>
+          <w:lang w:val="en-US"/>
+        </w:rPr>
+        <w:t>Us</w:t>
+      </w:r>
+      <w:r>
+        <w:rPr>
+          <w:rFonts w:ascii="Candara" w:eastAsia="Malgun Gothic Semilight" w:hAnsi="Candara" w:cs="Malgun Gothic Semilight"/>
+          <w:lang w:val="en-US"/>
+        </w:rPr>
+        <w:t>ed</w:t>
+      </w:r>
+      <w:r>
+        <w:rPr>
+          <w:rFonts w:ascii="Candara" w:eastAsia="Malgun Gothic Semilight" w:hAnsi="Candara" w:cs="Malgun Gothic Semilight"/>
+          <w:lang w:val="en-US"/>
+        </w:rPr>
+        <w:t xml:space="preserve"> </w:t>
+      </w:r>
+      <w:r>
+        <w:rPr>
+          <w:rFonts w:ascii="Candara" w:eastAsia="Malgun Gothic Semilight" w:hAnsi="Candara" w:cs="Malgun Gothic Semilight"/>
+          <w:lang w:val="en-US"/>
+        </w:rPr>
+        <w:t xml:space="preserve">Javascript and AJAX to access </w:t>
+      </w:r>
+      <w:r>
+        <w:rPr>
+          <w:rFonts w:ascii="Candara" w:eastAsia="Malgun Gothic Semilight" w:hAnsi="Candara" w:cs="Malgun Gothic Semilight"/>
+          <w:lang w:val="en-US"/>
+        </w:rPr>
+        <w:t>Singapore Government’s open-source API data on e-waste disposal sites in Singapore</w:t>
+      </w:r>
+      <w:r>
+        <w:rPr>
+          <w:rFonts w:ascii="Candara" w:eastAsia="Malgun Gothic Semilight" w:hAnsi="Candara" w:cs="Malgun Gothic Semilight"/>
+          <w:lang w:val="en-US"/>
+        </w:rPr>
+        <w:t xml:space="preserve">. The data was extracted and used to </w:t>
+      </w:r>
+      <w:r>
+        <w:rPr>
+          <w:rFonts w:ascii="Candara" w:eastAsia="Malgun Gothic Semilight" w:hAnsi="Candara" w:cs="Malgun Gothic Semilight"/>
+          <w:lang w:val="en-US"/>
+        </w:rPr>
+        <w:t>add</w:t>
+      </w:r>
+      <w:r>
+        <w:rPr>
+          <w:rFonts w:ascii="Candara" w:eastAsia="Malgun Gothic Semilight" w:hAnsi="Candara" w:cs="Malgun Gothic Semilight"/>
+          <w:lang w:val="en-US"/>
+        </w:rPr>
+        <w:t xml:space="preserve"> topographic</w:t>
+      </w:r>
+      <w:r>
+        <w:rPr>
+          <w:rFonts w:ascii="Candara" w:eastAsia="Malgun Gothic Semilight" w:hAnsi="Candara" w:cs="Malgun Gothic Semilight"/>
+          <w:lang w:val="en-US"/>
+        </w:rPr>
+        <w:t xml:space="preserve"> </w:t>
+      </w:r>
+      <w:r>
+        <w:rPr>
+          <w:rFonts w:ascii="Candara" w:eastAsia="Malgun Gothic Semilight" w:hAnsi="Candara" w:cs="Malgun Gothic Semilight"/>
+          <w:lang w:val="en-US"/>
+        </w:rPr>
+        <w:t>locations onto a</w:t>
+      </w:r>
+      <w:r>
+        <w:rPr>
+          <w:rFonts w:ascii="Candara" w:eastAsia="Malgun Gothic Semilight" w:hAnsi="Candara" w:cs="Malgun Gothic Semilight"/>
+          <w:lang w:val="en-US"/>
+        </w:rPr>
+        <w:t>n Interactive</w:t>
+      </w:r>
+      <w:r>
+        <w:rPr>
+          <w:rFonts w:ascii="Candara" w:eastAsia="Malgun Gothic Semilight" w:hAnsi="Candara" w:cs="Malgun Gothic Semilight"/>
+          <w:lang w:val="en-US"/>
+        </w:rPr>
+        <w:t xml:space="preserve"> Map Application called Mapbox. The website also includes interactive </w:t>
+      </w:r>
+      <w:r>
+        <w:rPr>
+          <w:rFonts w:ascii="Candara" w:eastAsia="Malgun Gothic Semilight" w:hAnsi="Candara" w:cs="Malgun Gothic Semilight"/>
+          <w:lang w:val="en-US"/>
+        </w:rPr>
+        <w:t xml:space="preserve">charts </w:t>
+      </w:r>
+      <w:r>
+        <w:rPr>
+          <w:rFonts w:ascii="Candara" w:eastAsia="Malgun Gothic Semilight" w:hAnsi="Candara" w:cs="Malgun Gothic Semilight"/>
+          <w:lang w:val="en-US"/>
+        </w:rPr>
+        <w:t xml:space="preserve">(pie charts, line charts, and bar graphs) </w:t>
+      </w:r>
+      <w:r>
+        <w:rPr>
+          <w:rFonts w:ascii="Candara" w:eastAsia="Malgun Gothic Semilight" w:hAnsi="Candara" w:cs="Malgun Gothic Semilight"/>
+          <w:lang w:val="en-US"/>
+        </w:rPr>
+        <w:t>using DC which portrays waste trends and reveals the poor recycling rates especially in the consumer</w:t>
+      </w:r>
+      <w:r>
+        <w:rPr>
+          <w:rFonts w:ascii="Candara" w:eastAsia="Malgun Gothic Semilight" w:hAnsi="Candara" w:cs="Malgun Gothic Semilight"/>
+          <w:lang w:val="en-US"/>
+        </w:rPr>
+        <w:t xml:space="preserve"> products</w:t>
+      </w:r>
+      <w:r>
+        <w:rPr>
+          <w:rFonts w:ascii="Candara" w:eastAsia="Malgun Gothic Semilight" w:hAnsi="Candara" w:cs="Malgun Gothic Semilight"/>
+          <w:lang w:val="en-US"/>
+        </w:rPr>
+        <w:t xml:space="preserve"> sector based on the Singapore’s API data. </w:t>
+      </w:r>
+    </w:p>
+    <w:p>
+      <w:pPr>
+        <w:pStyle w:val="ListParagraph"/>
+        <w:tabs>
+          <w:tab w:val="left" w:pos="1420"/>
+          <w:tab w:val="left" w:pos="2780"/>
+        </w:tabs>
+        <w:spacing w:before="0" w:after="160" w:line="259" w:lineRule="auto"/>
+        <w:rPr>
+          <w:rFonts w:ascii="Candara" w:eastAsia="Malgun Gothic Semilight" w:hAnsi="Candara" w:cs="Malgun Gothic Semilight"/>
+          <w:lang w:val="en-US"/>
+        </w:rPr>
+      </w:pPr>
+    </w:p>
+    <w:p>
+      <w:pPr>
+        <w:pStyle w:val="ListParagraph"/>
+        <w:numPr>
+          <w:ilvl w:val="0"/>
+          <w:numId w:val="9"/>
+        </w:numPr>
+        <w:tabs>
+          <w:tab w:val="left" w:pos="1420"/>
+          <w:tab w:val="left" w:pos="2780"/>
+        </w:tabs>
+        <w:spacing w:before="0" w:after="160" w:line="259" w:lineRule="auto"/>
+        <w:rPr>
+          <w:rFonts w:ascii="Candara" w:eastAsia="Malgun Gothic Semilight" w:hAnsi="Candara" w:cs="Malgun Gothic Semilight"/>
+          <w:b/>
+          <w:bCs/>
+          <w:lang w:val="en-US"/>
+        </w:rPr>
+      </w:pPr>
+      <w:r>
+        <w:rPr>
+          <w:rFonts w:ascii="Candara" w:eastAsia="Malgun Gothic Semilight" w:hAnsi="Candara" w:cs="Malgun Gothic Semilight"/>
+          <w:b/>
+          <w:bCs/>
+          <w:lang w:val="en-US"/>
+        </w:rPr>
+        <w:t>Data-centric Website</w:t>
+      </w:r>
+      <w:r>
+        <w:rPr>
+          <w:rFonts w:ascii="Candara" w:eastAsia="Malgun Gothic Semilight" w:hAnsi="Candara" w:cs="Malgun Gothic Semilight"/>
+          <w:b/>
+          <w:bCs/>
+          <w:lang w:val="en-US"/>
+        </w:rPr>
+        <w:t>:</w:t>
+      </w:r>
+    </w:p>
+    <w:p>
+      <w:pPr>
+        <w:pStyle w:val="ListParagraph"/>
+        <w:tabs>
+          <w:tab w:val="left" w:pos="1420"/>
+          <w:tab w:val="left" w:pos="2780"/>
+        </w:tabs>
+        <w:spacing w:before="0" w:after="160" w:line="259" w:lineRule="auto"/>
+        <w:rPr>
+          <w:rFonts w:ascii="Candara" w:eastAsia="Malgun Gothic Semilight" w:hAnsi="Candara" w:cs="Malgun Gothic Semilight"/>
+          <w:lang w:val="en-US"/>
+        </w:rPr>
+      </w:pPr>
+    </w:p>
+    <w:p>
+      <w:pPr>
+        <w:pStyle w:val="ListParagraph"/>
+        <w:tabs>
+          <w:tab w:val="left" w:pos="1420"/>
+          <w:tab w:val="left" w:pos="2780"/>
+        </w:tabs>
+        <w:spacing w:before="0" w:after="160" w:line="259" w:lineRule="auto"/>
+        <w:rPr>
+          <w:rFonts w:ascii="Candara" w:eastAsia="Malgun Gothic Semilight" w:hAnsi="Candara" w:cs="Malgun Gothic Semilight"/>
+          <w:lang w:val="en-US"/>
+        </w:rPr>
+      </w:pPr>
+      <w:r>
+        <w:rPr>
+          <w:rFonts w:ascii="Candara" w:eastAsia="Malgun Gothic Semilight" w:hAnsi="Candara" w:cs="Malgun Gothic Semilight"/>
+          <w:lang w:val="en-US"/>
+        </w:rPr>
+        <w:t>Noticing that there was only Glassdoor webpage being used for salary comparisons in Singapore, ther</w:t>
+      </w:r>
+      <w:r>
+        <w:rPr>
+          <w:rFonts w:ascii="Candara" w:eastAsia="Malgun Gothic Semilight" w:hAnsi="Candara" w:cs="Malgun Gothic Semilight"/>
+          <w:lang w:val="en-US"/>
+        </w:rPr>
+        <w:t>e could be</w:t>
+      </w:r>
+      <w:r>
+        <w:rPr>
+          <w:rFonts w:ascii="Candara" w:eastAsia="Malgun Gothic Semilight" w:hAnsi="Candara" w:cs="Malgun Gothic Semilight"/>
+          <w:lang w:val="en-US"/>
+        </w:rPr>
+        <w:t xml:space="preserve"> a demand for a</w:t>
+      </w:r>
+      <w:r>
+        <w:rPr>
+          <w:rFonts w:ascii="Candara" w:eastAsia="Malgun Gothic Semilight" w:hAnsi="Candara" w:cs="Malgun Gothic Semilight"/>
+          <w:lang w:val="en-US"/>
+        </w:rPr>
+        <w:t xml:space="preserve">nother </w:t>
+      </w:r>
+      <w:r>
+        <w:rPr>
+          <w:rFonts w:ascii="Candara" w:eastAsia="Malgun Gothic Semilight" w:hAnsi="Candara" w:cs="Malgun Gothic Semilight"/>
+          <w:lang w:val="en-US"/>
+        </w:rPr>
+        <w:t xml:space="preserve">method to </w:t>
+      </w:r>
+      <w:r>
+        <w:rPr>
+          <w:rFonts w:ascii="Candara" w:eastAsia="Malgun Gothic Semilight" w:hAnsi="Candara" w:cs="Malgun Gothic Semilight"/>
+          <w:lang w:val="en-US"/>
+        </w:rPr>
+        <w:t>check on how much others are earning in the same job</w:t>
+      </w:r>
+      <w:r>
+        <w:rPr>
+          <w:rFonts w:ascii="Candara" w:eastAsia="Malgun Gothic Semilight" w:hAnsi="Candara" w:cs="Malgun Gothic Semilight"/>
+          <w:lang w:val="en-US"/>
+        </w:rPr>
+        <w:t xml:space="preserve">. CuriositySkills was </w:t>
+      </w:r>
+      <w:r>
+        <w:rPr>
+          <w:rFonts w:ascii="Candara" w:eastAsia="Malgun Gothic Semilight" w:hAnsi="Candara" w:cs="Malgun Gothic Semilight"/>
+          <w:lang w:val="en-US"/>
+        </w:rPr>
+        <w:t>created</w:t>
+      </w:r>
+      <w:r>
+        <w:rPr>
+          <w:rFonts w:ascii="Candara" w:eastAsia="Malgun Gothic Semilight" w:hAnsi="Candara" w:cs="Malgun Gothic Semilight"/>
+          <w:lang w:val="en-US"/>
+        </w:rPr>
+        <w:t xml:space="preserve"> </w:t>
+      </w:r>
+      <w:r>
+        <w:rPr>
+          <w:rFonts w:ascii="Candara" w:eastAsia="Malgun Gothic Semilight" w:hAnsi="Candara" w:cs="Malgun Gothic Semilight"/>
+          <w:lang w:val="en-US"/>
+        </w:rPr>
+        <w:t xml:space="preserve">with the Flask framework </w:t>
+      </w:r>
+      <w:r>
+        <w:rPr>
+          <w:rFonts w:ascii="Candara" w:eastAsia="Malgun Gothic Semilight" w:hAnsi="Candara" w:cs="Malgun Gothic Semilight"/>
+          <w:lang w:val="en-US"/>
+        </w:rPr>
+        <w:t xml:space="preserve">to be an </w:t>
+      </w:r>
+      <w:r>
+        <w:rPr>
+          <w:rFonts w:ascii="Candara" w:eastAsia="Malgun Gothic Semilight" w:hAnsi="Candara" w:cs="Malgun Gothic Semilight"/>
+          <w:lang w:val="en-US"/>
+        </w:rPr>
+        <w:t>“</w:t>
+      </w:r>
+      <w:r>
+        <w:rPr>
+          <w:rFonts w:ascii="Candara" w:eastAsia="Malgun Gothic Semilight" w:hAnsi="Candara" w:cs="Malgun Gothic Semilight"/>
+          <w:lang w:val="en-US"/>
+        </w:rPr>
+        <w:t>open for all</w:t>
+      </w:r>
+      <w:r>
+        <w:rPr>
+          <w:rFonts w:ascii="Candara" w:eastAsia="Malgun Gothic Semilight" w:hAnsi="Candara" w:cs="Malgun Gothic Semilight"/>
+          <w:lang w:val="en-US"/>
+        </w:rPr>
+        <w:t>”</w:t>
+      </w:r>
+      <w:r>
+        <w:rPr>
+          <w:rFonts w:ascii="Candara" w:eastAsia="Malgun Gothic Semilight" w:hAnsi="Candara" w:cs="Malgun Gothic Semilight"/>
+          <w:lang w:val="en-US"/>
+        </w:rPr>
+        <w:t xml:space="preserve"> experience and salary logger using MySQL </w:t>
+      </w:r>
+      <w:r>
+        <w:rPr>
+          <w:rFonts w:ascii="Candara" w:eastAsia="Malgun Gothic Semilight" w:hAnsi="Candara" w:cs="Malgun Gothic Semilight"/>
+          <w:lang w:val="en-US"/>
+        </w:rPr>
+        <w:t xml:space="preserve">relational </w:t>
+      </w:r>
+      <w:r>
+        <w:rPr>
+          <w:rFonts w:ascii="Candara" w:eastAsia="Malgun Gothic Semilight" w:hAnsi="Candara" w:cs="Malgun Gothic Semilight"/>
+          <w:lang w:val="en-US"/>
+        </w:rPr>
+        <w:t>database to allow any user to search for result</w:t>
+      </w:r>
+      <w:r>
+        <w:rPr>
+          <w:rFonts w:ascii="Candara" w:eastAsia="Malgun Gothic Semilight" w:hAnsi="Candara" w:cs="Malgun Gothic Semilight"/>
+          <w:lang w:val="en-US"/>
+        </w:rPr>
+        <w:t xml:space="preserve">s based on </w:t>
+      </w:r>
+      <w:r>
+        <w:rPr>
+          <w:rFonts w:ascii="Candara" w:eastAsia="Malgun Gothic Semilight" w:hAnsi="Candara" w:cs="Malgun Gothic Semilight"/>
+          <w:lang w:val="en-US"/>
+        </w:rPr>
+        <w:t>pre-set</w:t>
+      </w:r>
+      <w:r>
+        <w:rPr>
+          <w:rFonts w:ascii="Candara" w:eastAsia="Malgun Gothic Semilight" w:hAnsi="Candara" w:cs="Malgun Gothic Semilight"/>
+          <w:lang w:val="en-US"/>
+        </w:rPr>
+        <w:t xml:space="preserve"> parameters</w:t>
+      </w:r>
+      <w:r>
+        <w:rPr>
+          <w:rFonts w:ascii="Candara" w:eastAsia="Malgun Gothic Semilight" w:hAnsi="Candara" w:cs="Malgun Gothic Semilight"/>
+          <w:lang w:val="en-US"/>
+        </w:rPr>
+        <w:t xml:space="preserve"> and perform CRUD. MySQL statements were used throughout the project in order to create </w:t>
+      </w:r>
+      <w:r>
+        <w:rPr>
+          <w:rFonts w:ascii="Candara" w:eastAsia="Malgun Gothic Semilight" w:hAnsi="Candara" w:cs="Malgun Gothic Semilight"/>
+          <w:lang w:val="en-US"/>
+        </w:rPr>
+        <w:t>a</w:t>
+      </w:r>
+      <w:r>
+        <w:rPr>
+          <w:rFonts w:ascii="Candara" w:eastAsia="Malgun Gothic Semilight" w:hAnsi="Candara" w:cs="Malgun Gothic Semilight"/>
+          <w:lang w:val="en-US"/>
+        </w:rPr>
+        <w:t xml:space="preserve"> </w:t>
+      </w:r>
+      <w:r>
+        <w:rPr>
+          <w:rFonts w:ascii="Candara" w:eastAsia="Malgun Gothic Semilight" w:hAnsi="Candara" w:cs="Malgun Gothic Semilight"/>
+          <w:lang w:val="en-US"/>
+        </w:rPr>
+        <w:t xml:space="preserve">reliable </w:t>
+      </w:r>
+      <w:r>
+        <w:rPr>
+          <w:rFonts w:ascii="Candara" w:eastAsia="Malgun Gothic Semilight" w:hAnsi="Candara" w:cs="Malgun Gothic Semilight"/>
+          <w:lang w:val="en-US"/>
+        </w:rPr>
+        <w:t xml:space="preserve">search </w:t>
+      </w:r>
+      <w:r>
+        <w:rPr>
+          <w:rFonts w:ascii="Candara" w:eastAsia="Malgun Gothic Semilight" w:hAnsi="Candara" w:cs="Malgun Gothic Semilight"/>
+          <w:lang w:val="en-US"/>
+        </w:rPr>
+        <w:t xml:space="preserve">tool </w:t>
+      </w:r>
+      <w:r>
+        <w:rPr>
+          <w:rFonts w:ascii="Candara" w:eastAsia="Malgun Gothic Semilight" w:hAnsi="Candara" w:cs="Malgun Gothic Semilight"/>
+          <w:lang w:val="en-US"/>
+        </w:rPr>
+        <w:t xml:space="preserve">of </w:t>
+      </w:r>
+      <w:r>
+        <w:rPr>
+          <w:rFonts w:ascii="Candara" w:eastAsia="Malgun Gothic Semilight" w:hAnsi="Candara" w:cs="Malgun Gothic Semilight"/>
+          <w:lang w:val="en-US"/>
+        </w:rPr>
+        <w:t>both job type and job level</w:t>
+      </w:r>
+      <w:r>
+        <w:rPr>
+          <w:rFonts w:ascii="Candara" w:eastAsia="Malgun Gothic Semilight" w:hAnsi="Candara" w:cs="Malgun Gothic Semilight"/>
+          <w:lang w:val="en-US"/>
+        </w:rPr>
+        <w:t xml:space="preserve"> to help users find </w:t>
+      </w:r>
+      <w:r>
+        <w:rPr>
+          <w:rFonts w:ascii="Candara" w:eastAsia="Malgun Gothic Semilight" w:hAnsi="Candara" w:cs="Malgun Gothic Semilight"/>
+          <w:lang w:val="en-US"/>
+        </w:rPr>
+        <w:t xml:space="preserve">what they want easily. </w:t>
+      </w:r>
+    </w:p>
+    <w:p>
+      <w:pPr>
+        <w:pStyle w:val="ListParagraph"/>
+        <w:tabs>
+          <w:tab w:val="left" w:pos="1420"/>
+          <w:tab w:val="left" w:pos="2780"/>
+        </w:tabs>
+        <w:spacing w:before="0" w:after="160" w:line="259" w:lineRule="auto"/>
+        <w:rPr>
+          <w:rFonts w:ascii="Candara" w:eastAsia="Malgun Gothic Semilight" w:hAnsi="Candara" w:cs="Malgun Gothic Semilight"/>
+          <w:lang w:val="en-US"/>
+        </w:rPr>
+      </w:pPr>
+    </w:p>
+    <w:p>
+      <w:pPr>
+        <w:pStyle w:val="ListParagraph"/>
+        <w:numPr>
+          <w:ilvl w:val="0"/>
+          <w:numId w:val="9"/>
+        </w:numPr>
+        <w:tabs>
+          <w:tab w:val="left" w:pos="1420"/>
+          <w:tab w:val="left" w:pos="2780"/>
+        </w:tabs>
+        <w:spacing w:before="0" w:after="160" w:line="259" w:lineRule="auto"/>
+        <w:rPr>
+          <w:rFonts w:ascii="Candara" w:eastAsia="Malgun Gothic Semilight" w:hAnsi="Candara" w:cs="Malgun Gothic Semilight"/>
+          <w:b/>
+          <w:bCs/>
+          <w:lang w:val="en-US"/>
+        </w:rPr>
+      </w:pPr>
+      <w:r>
+        <w:rPr>
+          <w:rFonts w:ascii="Candara" w:eastAsia="Malgun Gothic Semilight" w:hAnsi="Candara" w:cs="Malgun Gothic Semilight"/>
+          <w:b/>
+          <w:bCs/>
+          <w:lang w:val="en-US"/>
+        </w:rPr>
+        <w:t>Fitness eCommerce Website:</w:t>
+      </w:r>
+    </w:p>
+    <w:p>
+      <w:pPr>
+        <w:pStyle w:val="ListParagraph"/>
+        <w:tabs>
+          <w:tab w:val="left" w:pos="1420"/>
+          <w:tab w:val="left" w:pos="2780"/>
+        </w:tabs>
+        <w:spacing w:before="0" w:after="160" w:line="259" w:lineRule="auto"/>
+        <w:rPr>
+          <w:rFonts w:ascii="Candara" w:eastAsia="Malgun Gothic Semilight" w:hAnsi="Candara" w:cs="Malgun Gothic Semilight"/>
+          <w:lang w:val="en-US"/>
+        </w:rPr>
+      </w:pPr>
+    </w:p>
+    <w:p>
+      <w:pPr>
+        <w:pStyle w:val="ListParagraph"/>
+        <w:tabs>
+          <w:tab w:val="left" w:pos="1420"/>
+          <w:tab w:val="left" w:pos="2780"/>
+        </w:tabs>
+        <w:spacing w:before="0" w:after="160" w:line="259" w:lineRule="auto"/>
+        <w:rPr>
+          <w:rFonts w:ascii="Candara" w:eastAsia="Malgun Gothic Semilight" w:hAnsi="Candara" w:cs="Malgun Gothic Semilight"/>
+          <w:lang w:val="en-US"/>
+        </w:rPr>
+      </w:pPr>
+      <w:r>
+        <w:rPr>
+          <w:rFonts w:ascii="Candara" w:eastAsia="Malgun Gothic Semilight" w:hAnsi="Candara" w:cs="Malgun Gothic Semilight"/>
+          <w:lang w:val="en-US"/>
+        </w:rPr>
+        <w:t>An eCommerce shop was set up using the Django Framework and Python</w:t>
+      </w:r>
+      <w:r>
+        <w:rPr>
+          <w:rFonts w:ascii="Candara" w:eastAsia="Malgun Gothic Semilight" w:hAnsi="Candara" w:cs="Malgun Gothic Semilight"/>
+          <w:lang w:val="en-US"/>
+        </w:rPr>
+        <w:t xml:space="preserve"> to fully </w:t>
+      </w:r>
+      <w:r>
+        <w:rPr>
+          <w:rFonts w:ascii="Candara" w:eastAsia="Malgun Gothic Semilight" w:hAnsi="Candara" w:cs="Malgun Gothic Semilight"/>
+          <w:lang w:val="en-US"/>
+        </w:rPr>
+        <w:t>consolidate</w:t>
+      </w:r>
+      <w:r>
+        <w:rPr>
+          <w:rFonts w:ascii="Candara" w:eastAsia="Malgun Gothic Semilight" w:hAnsi="Candara" w:cs="Malgun Gothic Semilight"/>
+          <w:lang w:val="en-US"/>
+        </w:rPr>
+        <w:t xml:space="preserve"> </w:t>
+      </w:r>
+      <w:r>
+        <w:rPr>
+          <w:rFonts w:ascii="Candara" w:eastAsia="Malgun Gothic Semilight" w:hAnsi="Candara" w:cs="Malgun Gothic Semilight"/>
+          <w:lang w:val="en-US"/>
+        </w:rPr>
+        <w:t>the</w:t>
+      </w:r>
+      <w:r>
+        <w:rPr>
+          <w:rFonts w:ascii="Candara" w:eastAsia="Malgun Gothic Semilight" w:hAnsi="Candara" w:cs="Malgun Gothic Semilight"/>
+          <w:lang w:val="en-US"/>
+        </w:rPr>
+        <w:t xml:space="preserve"> Full-Stack </w:t>
+      </w:r>
+      <w:r>
+        <w:rPr>
+          <w:rFonts w:ascii="Candara" w:eastAsia="Malgun Gothic Semilight" w:hAnsi="Candara" w:cs="Malgun Gothic Semilight"/>
+          <w:lang w:val="en-US"/>
+        </w:rPr>
+        <w:t xml:space="preserve">Software Development </w:t>
+      </w:r>
+      <w:r>
+        <w:rPr>
+          <w:rFonts w:ascii="Candara" w:eastAsia="Malgun Gothic Semilight" w:hAnsi="Candara" w:cs="Malgun Gothic Semilight"/>
+          <w:lang w:val="en-US"/>
+        </w:rPr>
+        <w:t>skillset</w:t>
+      </w:r>
+      <w:r>
+        <w:rPr>
+          <w:rFonts w:ascii="Candara" w:eastAsia="Malgun Gothic Semilight" w:hAnsi="Candara" w:cs="Malgun Gothic Semilight"/>
+          <w:lang w:val="en-US"/>
+        </w:rPr>
+        <w:t xml:space="preserve"> with </w:t>
+      </w:r>
+      <w:r>
+        <w:rPr>
+          <w:rFonts w:ascii="Candara" w:eastAsia="Malgun Gothic Semilight" w:hAnsi="Candara" w:cs="Malgun Gothic Semilight"/>
+          <w:lang w:val="en-US"/>
+        </w:rPr>
+        <w:t xml:space="preserve">AWS </w:t>
+      </w:r>
+      <w:r>
+        <w:rPr>
+          <w:rFonts w:ascii="Candara" w:eastAsia="Malgun Gothic Semilight" w:hAnsi="Candara" w:cs="Malgun Gothic Semilight"/>
+          <w:lang w:val="en-US"/>
+        </w:rPr>
+        <w:t>S3 as the database</w:t>
+      </w:r>
+      <w:r>
+        <w:rPr>
+          <w:rFonts w:ascii="Candara" w:eastAsia="Malgun Gothic Semilight" w:hAnsi="Candara" w:cs="Malgun Gothic Semilight"/>
+          <w:lang w:val="en-US"/>
+        </w:rPr>
+        <w:t>. The website</w:t>
+      </w:r>
+      <w:r>
+        <w:rPr>
+          <w:rFonts w:ascii="Candara" w:eastAsia="Malgun Gothic Semilight" w:hAnsi="Candara" w:cs="Malgun Gothic Semilight"/>
+          <w:lang w:val="en-US"/>
+        </w:rPr>
+        <w:t>’s</w:t>
+      </w:r>
+      <w:r>
+        <w:rPr>
+          <w:rFonts w:ascii="Candara" w:eastAsia="Malgun Gothic Semilight" w:hAnsi="Candara" w:cs="Malgun Gothic Semilight"/>
+          <w:lang w:val="en-US"/>
+        </w:rPr>
+        <w:t xml:space="preserve"> business is </w:t>
+      </w:r>
+      <w:r>
+        <w:rPr>
+          <w:rFonts w:ascii="Candara" w:eastAsia="Malgun Gothic Semilight" w:hAnsi="Candara" w:cs="Malgun Gothic Semilight"/>
+          <w:lang w:val="en-US"/>
+        </w:rPr>
+        <w:t>sell</w:t>
+      </w:r>
+      <w:r>
+        <w:rPr>
+          <w:rFonts w:ascii="Candara" w:eastAsia="Malgun Gothic Semilight" w:hAnsi="Candara" w:cs="Malgun Gothic Semilight"/>
+          <w:lang w:val="en-US"/>
+        </w:rPr>
+        <w:t>ing</w:t>
+      </w:r>
+      <w:r>
+        <w:rPr>
+          <w:rFonts w:ascii="Candara" w:eastAsia="Malgun Gothic Semilight" w:hAnsi="Candara" w:cs="Malgun Gothic Semilight"/>
+          <w:lang w:val="en-US"/>
+        </w:rPr>
+        <w:t xml:space="preserve"> personal training packages as a product. </w:t>
+      </w:r>
+      <w:r>
+        <w:rPr>
+          <w:rFonts w:ascii="Candara" w:eastAsia="Malgun Gothic Semilight" w:hAnsi="Candara" w:cs="Malgun Gothic Semilight"/>
+          <w:lang w:val="en-US"/>
+        </w:rPr>
+        <w:t xml:space="preserve">It </w:t>
+      </w:r>
+      <w:r>
+        <w:rPr>
+          <w:rFonts w:ascii="Candara" w:eastAsia="Malgun Gothic Semilight" w:hAnsi="Candara" w:cs="Malgun Gothic Semilight"/>
+          <w:lang w:val="en-US"/>
+        </w:rPr>
+        <w:t>allows users to sign up for an account, log in, add items from the shop to their basket followed by making payment</w:t>
+      </w:r>
+      <w:r>
+        <w:rPr>
+          <w:rFonts w:ascii="Candara" w:eastAsia="Malgun Gothic Semilight" w:hAnsi="Candara" w:cs="Malgun Gothic Semilight"/>
+          <w:lang w:val="en-US"/>
+        </w:rPr>
+        <w:t>,</w:t>
+      </w:r>
+      <w:r>
+        <w:rPr>
+          <w:rFonts w:ascii="Candara" w:eastAsia="Malgun Gothic Semilight" w:hAnsi="Candara" w:cs="Malgun Gothic Semilight"/>
+          <w:lang w:val="en-US"/>
+        </w:rPr>
+        <w:t xml:space="preserve"> which is handled by Stripe Pay.  </w:t>
+      </w:r>
+      <w:r>
+        <w:rPr>
+          <w:rFonts w:ascii="Candara" w:eastAsia="Malgun Gothic Semilight" w:hAnsi="Candara" w:cs="Malgun Gothic Semilight"/>
+          <w:lang w:val="en-US"/>
+        </w:rPr>
+        <w:t xml:space="preserve">The website </w:t>
+      </w:r>
+      <w:r>
+        <w:rPr>
+          <w:rFonts w:ascii="Candara" w:eastAsia="Malgun Gothic Semilight" w:hAnsi="Candara" w:cs="Malgun Gothic Semilight"/>
+          <w:lang w:val="en-US"/>
+        </w:rPr>
+        <w:t>also integrates other features such referral codes, product quantity discounts,</w:t>
+      </w:r>
+      <w:r>
+        <w:rPr>
+          <w:rFonts w:ascii="Candara" w:eastAsia="Malgun Gothic Semilight" w:hAnsi="Candara" w:cs="Malgun Gothic Semilight"/>
+          <w:lang w:val="en-US"/>
+        </w:rPr>
+        <w:t xml:space="preserve"> profile editing, order history</w:t>
+      </w:r>
+      <w:r>
+        <w:rPr>
+          <w:rFonts w:ascii="Candara" w:eastAsia="Malgun Gothic Semilight" w:hAnsi="Candara" w:cs="Malgun Gothic Semilight"/>
+          <w:lang w:val="en-US"/>
+        </w:rPr>
+        <w:t xml:space="preserve">, mailgun, </w:t>
+      </w:r>
+      <w:r>
+        <w:rPr>
+          <w:rFonts w:ascii="Candara" w:eastAsia="Malgun Gothic Semilight" w:hAnsi="Candara" w:cs="Malgun Gothic Semilight"/>
+          <w:lang w:val="en-US"/>
+        </w:rPr>
+        <w:t xml:space="preserve">and an admin page to adjust stock level, users etc. </w:t>
+      </w:r>
+    </w:p>
+    <w:p>
+      <w:pPr>
+        <w:pStyle w:val="ListParagraph"/>
+        <w:tabs>
+          <w:tab w:val="left" w:pos="1420"/>
+          <w:tab w:val="left" w:pos="2780"/>
+        </w:tabs>
+        <w:spacing w:before="0" w:after="160" w:line="259" w:lineRule="auto"/>
+        <w:rPr>
+          <w:rFonts w:ascii="Candara" w:eastAsia="Malgun Gothic Semilight" w:hAnsi="Candara" w:cs="Malgun Gothic Semilight"/>
+          <w:lang w:val="en-US"/>
+        </w:rPr>
+      </w:pPr>
+    </w:p>
+    <w:p>
+      <w:pPr>
+        <w:pStyle w:val="ListParagraph"/>
+        <w:tabs>
+          <w:tab w:val="left" w:pos="1420"/>
+          <w:tab w:val="left" w:pos="2780"/>
+        </w:tabs>
+        <w:spacing w:before="0" w:after="160" w:line="259" w:lineRule="auto"/>
+        <w:rPr>
+          <w:rFonts w:ascii="Candara" w:eastAsia="Malgun Gothic Semilight" w:hAnsi="Candara" w:cs="Malgun Gothic Semilight"/>
+          <w:lang w:val="en-US"/>
+        </w:rPr>
+      </w:pPr>
+      <w:r>
+        <w:rPr>
+          <w:rFonts w:ascii="Candara" w:eastAsia="Malgun Gothic Semilight" w:hAnsi="Candara" w:cs="Malgun Gothic Semilight"/>
+          <w:lang w:val="en-US"/>
+        </w:rPr>
+        <w:t xml:space="preserve">* </w:t>
+      </w:r>
+      <w:r>
+        <w:rPr>
+          <w:rFonts w:ascii="Candara" w:eastAsia="Malgun Gothic Semilight" w:hAnsi="Candara" w:cs="Malgun Gothic Semilight"/>
+          <w:lang w:val="en-US"/>
+        </w:rPr>
+        <w:t>P</w:t>
+      </w:r>
+      <w:r>
+        <w:rPr>
+          <w:rFonts w:ascii="Candara" w:eastAsia="Malgun Gothic Semilight" w:hAnsi="Candara" w:cs="Malgun Gothic Semilight"/>
+          <w:lang w:val="en-US"/>
+        </w:rPr>
+        <w:t>rojects w</w:t>
+      </w:r>
+      <w:r>
+        <w:rPr>
+          <w:rFonts w:ascii="Candara" w:eastAsia="Malgun Gothic Semilight" w:hAnsi="Candara" w:cs="Malgun Gothic Semilight"/>
+          <w:lang w:val="en-US"/>
+        </w:rPr>
+        <w:t xml:space="preserve">ere </w:t>
+      </w:r>
+      <w:r>
+        <w:rPr>
+          <w:rFonts w:ascii="Candara" w:eastAsia="Malgun Gothic Semilight" w:hAnsi="Candara" w:cs="Malgun Gothic Semilight"/>
+          <w:lang w:val="en-US"/>
+        </w:rPr>
+        <w:t xml:space="preserve">done on </w:t>
+      </w:r>
+      <w:r>
+        <w:rPr>
+          <w:rFonts w:ascii="Candara" w:eastAsia="Malgun Gothic Semilight" w:hAnsi="Candara" w:cs="Malgun Gothic Semilight"/>
+          <w:lang w:val="en-US"/>
+        </w:rPr>
+        <w:t xml:space="preserve">AWS </w:t>
+      </w:r>
+      <w:r>
+        <w:rPr>
+          <w:rFonts w:ascii="Candara" w:eastAsia="Malgun Gothic Semilight" w:hAnsi="Candara" w:cs="Malgun Gothic Semilight"/>
+          <w:lang w:val="en-US"/>
+        </w:rPr>
+        <w:t xml:space="preserve">Cloud9 IDE and partly Visual Studio. </w:t>
+      </w:r>
+    </w:p>
+    <w:p>
+      <w:pPr>
+        <w:pStyle w:val="ListParagraph"/>
+        <w:tabs>
+          <w:tab w:val="left" w:pos="1420"/>
+          <w:tab w:val="left" w:pos="2780"/>
+        </w:tabs>
+        <w:spacing w:before="0" w:after="160" w:line="259" w:lineRule="auto"/>
+        <w:rPr>
+          <w:rFonts w:ascii="Candara" w:eastAsia="Malgun Gothic Semilight" w:hAnsi="Candara" w:cs="Malgun Gothic Semilight"/>
+          <w:lang w:val="en-US"/>
+        </w:rPr>
+      </w:pPr>
+    </w:p>
+    <w:p>
+      <w:pPr>
+        <w:pStyle w:val="ListParagraph"/>
+        <w:tabs>
+          <w:tab w:val="left" w:pos="1420"/>
+          <w:tab w:val="left" w:pos="2780"/>
+        </w:tabs>
+        <w:spacing w:before="0" w:after="160" w:line="259" w:lineRule="auto"/>
+        <w:rPr>
+          <w:rFonts w:ascii="Candara" w:eastAsia="Malgun Gothic Semilight" w:hAnsi="Candara" w:cs="Malgun Gothic Semilight"/>
+          <w:b/>
+          <w:bCs/>
+          <w:sz w:val="24"/>
+          <w:szCs w:val="24"/>
+          <w:lang w:val="en-US"/>
+        </w:rPr>
+      </w:pPr>
+      <w:r>
+        <w:rPr>
+          <w:rFonts w:ascii="Candara" w:eastAsia="Malgun Gothic Semilight" w:hAnsi="Candara" w:cs="Malgun Gothic Semilight"/>
+          <w:b/>
+          <w:bCs/>
+          <w:color w:val="21A010"/>
+          <w:spacing w:val="20"/>
+          <w:sz w:val="24"/>
+          <w:szCs w:val="24"/>
+        </w:rPr>
+        <w:t>EXPERIENCE</w:t>
+      </w:r>
+      <w:r>
+        <w:rPr>
+          <w:rFonts w:ascii="Candara" w:eastAsia="Malgun Gothic Semilight" w:hAnsi="Candara" w:cs="Malgun Gothic Semilight"/>
+          <w:b/>
+          <w:bCs/>
+          <w:color w:val="21A010"/>
+          <w:spacing w:val="20"/>
+          <w:sz w:val="24"/>
+          <w:szCs w:val="24"/>
+        </w:rPr>
+        <w:t xml:space="preserve"> DESCRIPTIONS</w:t>
+      </w:r>
+    </w:p>
+    <w:p>
+      <w:pPr>
+        <w:pStyle w:val="ListParagraph"/>
+        <w:tabs>
+          <w:tab w:val="left" w:pos="1420"/>
+          <w:tab w:val="left" w:pos="2780"/>
+        </w:tabs>
+        <w:spacing w:before="0" w:after="160" w:line="259" w:lineRule="auto"/>
+        <w:rPr>
+          <w:rFonts w:ascii="Candara" w:eastAsia="Malgun Gothic Semilight" w:hAnsi="Candara" w:cs="Malgun Gothic Semilight"/>
+          <w:lang w:val="en-US"/>
+        </w:rPr>
+      </w:pPr>
+    </w:p>
+    <w:p>
+      <w:pPr>
+        <w:pStyle w:val="ListParagraph"/>
+        <w:tabs>
+          <w:tab w:val="left" w:pos="1420"/>
+          <w:tab w:val="left" w:pos="2780"/>
+        </w:tabs>
+        <w:spacing w:before="0" w:after="160" w:line="259" w:lineRule="auto"/>
+        <w:rPr>
+          <w:rFonts w:ascii="Candara" w:eastAsia="Malgun Gothic Semilight" w:hAnsi="Candara" w:cs="Malgun Gothic Semilight"/>
+          <w:lang w:val="en-US"/>
+        </w:rPr>
+      </w:pPr>
+      <w:r>
+        <w:rPr>
+          <w:rFonts w:ascii="Candara" w:eastAsia="Malgun Gothic Semilight" w:hAnsi="Candara" w:cs="Malgun Gothic Semilight"/>
+          <w:lang w:val="en-US"/>
+        </w:rPr>
+        <w:t xml:space="preserve">Starting out as an </w:t>
+      </w:r>
+      <w:r>
+        <w:rPr>
+          <w:rFonts w:ascii="Candara" w:eastAsia="Malgun Gothic Semilight" w:hAnsi="Candara" w:cs="Malgun Gothic Semilight"/>
+          <w:b/>
+          <w:bCs/>
+          <w:lang w:val="en-US"/>
+        </w:rPr>
+        <w:t>Assistant Store Manager</w:t>
+      </w:r>
+      <w:r>
+        <w:rPr>
+          <w:rFonts w:ascii="Candara" w:eastAsia="Malgun Gothic Semilight" w:hAnsi="Candara" w:cs="Malgun Gothic Semilight"/>
+          <w:lang w:val="en-US"/>
+        </w:rPr>
+        <w:t xml:space="preserve"> at a clothes and apparel retail chain in Australia, I undertook a leadership role in managing my staff during store operations, upheld company values on the team and became a role model in </w:t>
+      </w:r>
+      <w:r>
+        <w:rPr>
+          <w:rFonts w:ascii="Candara" w:eastAsia="Malgun Gothic Semilight" w:hAnsi="Candara" w:cs="Malgun Gothic Semilight"/>
+          <w:lang w:val="en-US"/>
+        </w:rPr>
+        <w:t xml:space="preserve">both product merchandising and </w:t>
+      </w:r>
+      <w:r>
+        <w:rPr>
+          <w:rFonts w:ascii="Candara" w:eastAsia="Malgun Gothic Semilight" w:hAnsi="Candara" w:cs="Malgun Gothic Semilight"/>
+          <w:lang w:val="en-US"/>
+        </w:rPr>
+        <w:t xml:space="preserve">customer service. </w:t>
+      </w:r>
+      <w:r>
+        <w:rPr>
+          <w:rFonts w:ascii="Candara" w:eastAsia="Malgun Gothic Semilight" w:hAnsi="Candara" w:cs="Malgun Gothic Semilight"/>
+          <w:lang w:val="en-US"/>
+        </w:rPr>
+        <w:t xml:space="preserve">Due to high volumes of stock and customers, time management was imperative to ensure as much stock hits the </w:t>
+      </w:r>
+      <w:r>
+        <w:rPr>
+          <w:rFonts w:ascii="Candara" w:eastAsia="Malgun Gothic Semilight" w:hAnsi="Candara" w:cs="Malgun Gothic Semilight"/>
+          <w:lang w:val="en-US"/>
+        </w:rPr>
+        <w:t>floor without diluting</w:t>
+      </w:r>
+      <w:r>
+        <w:rPr>
+          <w:rFonts w:ascii="Candara" w:eastAsia="Malgun Gothic Semilight" w:hAnsi="Candara" w:cs="Malgun Gothic Semilight"/>
+          <w:lang w:val="en-US"/>
+        </w:rPr>
+        <w:t xml:space="preserve"> </w:t>
+      </w:r>
+      <w:r>
+        <w:rPr>
+          <w:rFonts w:ascii="Candara" w:eastAsia="Malgun Gothic Semilight" w:hAnsi="Candara" w:cs="Malgun Gothic Semilight"/>
+          <w:lang w:val="en-US"/>
+        </w:rPr>
+        <w:t xml:space="preserve">customer </w:t>
+      </w:r>
+      <w:r>
+        <w:rPr>
+          <w:rFonts w:ascii="Candara" w:eastAsia="Malgun Gothic Semilight" w:hAnsi="Candara" w:cs="Malgun Gothic Semilight"/>
+          <w:lang w:val="en-US"/>
+        </w:rPr>
+        <w:t>service</w:t>
+      </w:r>
+      <w:r>
+        <w:rPr>
+          <w:rFonts w:ascii="Candara" w:eastAsia="Malgun Gothic Semilight" w:hAnsi="Candara" w:cs="Malgun Gothic Semilight"/>
+          <w:lang w:val="en-US"/>
+        </w:rPr>
+        <w:t xml:space="preserve">, </w:t>
+      </w:r>
+      <w:r>
+        <w:rPr>
+          <w:rFonts w:ascii="Candara" w:eastAsia="Malgun Gothic Semilight" w:hAnsi="Candara" w:cs="Malgun Gothic Semilight"/>
+          <w:lang w:val="en-US"/>
+        </w:rPr>
+        <w:t>while</w:t>
+      </w:r>
+      <w:r>
+        <w:rPr>
+          <w:rFonts w:ascii="Candara" w:eastAsia="Malgun Gothic Semilight" w:hAnsi="Candara" w:cs="Malgun Gothic Semilight"/>
+          <w:lang w:val="en-US"/>
+        </w:rPr>
+        <w:t xml:space="preserve"> </w:t>
+      </w:r>
+      <w:r>
+        <w:rPr>
+          <w:rFonts w:ascii="Candara" w:eastAsia="Malgun Gothic Semilight" w:hAnsi="Candara" w:cs="Malgun Gothic Semilight"/>
+          <w:lang w:val="en-US"/>
+        </w:rPr>
+        <w:t xml:space="preserve">keeping the </w:t>
+      </w:r>
+      <w:r>
+        <w:rPr>
+          <w:rFonts w:ascii="Candara" w:eastAsia="Malgun Gothic Semilight" w:hAnsi="Candara" w:cs="Malgun Gothic Semilight"/>
+          <w:lang w:val="en-US"/>
+        </w:rPr>
+        <w:t>shop floo</w:t>
+      </w:r>
+      <w:r>
+        <w:rPr>
+          <w:rFonts w:ascii="Candara" w:eastAsia="Malgun Gothic Semilight" w:hAnsi="Candara" w:cs="Malgun Gothic Semilight"/>
+          <w:lang w:val="en-US"/>
+        </w:rPr>
+        <w:t>r</w:t>
+      </w:r>
+      <w:r>
+        <w:rPr>
+          <w:rFonts w:ascii="Candara" w:eastAsia="Malgun Gothic Semilight" w:hAnsi="Candara" w:cs="Malgun Gothic Semilight"/>
+          <w:lang w:val="en-US"/>
+        </w:rPr>
+        <w:t xml:space="preserve"> neat and tidy. </w:t>
+      </w:r>
+    </w:p>
+    <w:p>
+      <w:pPr>
+        <w:pStyle w:val="ListParagraph"/>
+        <w:tabs>
+          <w:tab w:val="left" w:pos="1420"/>
+          <w:tab w:val="left" w:pos="2780"/>
+        </w:tabs>
+        <w:spacing w:before="0" w:after="160" w:line="259" w:lineRule="auto"/>
+        <w:rPr>
+          <w:rFonts w:ascii="Candara" w:eastAsia="Malgun Gothic Semilight" w:hAnsi="Candara" w:cs="Malgun Gothic Semilight"/>
+          <w:lang w:val="en-US"/>
+        </w:rPr>
+      </w:pPr>
+    </w:p>
+    <w:p>
+      <w:pPr>
+        <w:pStyle w:val="ListParagraph"/>
+        <w:tabs>
+          <w:tab w:val="left" w:pos="1420"/>
+          <w:tab w:val="left" w:pos="2780"/>
+        </w:tabs>
+        <w:spacing w:before="0" w:after="160" w:line="259" w:lineRule="auto"/>
+        <w:rPr>
+          <w:rFonts w:ascii="Candara" w:eastAsia="Malgun Gothic Semilight" w:hAnsi="Candara" w:cs="Malgun Gothic Semilight"/>
+          <w:lang w:val="en-US"/>
+        </w:rPr>
+      </w:pPr>
+      <w:r>
+        <w:rPr>
+          <w:rFonts w:ascii="Candara" w:eastAsia="Malgun Gothic Semilight" w:hAnsi="Candara" w:cs="Malgun Gothic Semilight"/>
+          <w:lang w:val="en-US"/>
+        </w:rPr>
+        <w:t xml:space="preserve">After a year, I was promoted to </w:t>
+      </w:r>
+      <w:r>
+        <w:rPr>
+          <w:rFonts w:ascii="Candara" w:eastAsia="Malgun Gothic Semilight" w:hAnsi="Candara" w:cs="Malgun Gothic Semilight"/>
+          <w:b/>
+          <w:bCs/>
+          <w:lang w:val="en-US"/>
+        </w:rPr>
+        <w:t>Store Manager</w:t>
+      </w:r>
+      <w:r>
+        <w:rPr>
+          <w:rFonts w:ascii="Candara" w:eastAsia="Malgun Gothic Semilight" w:hAnsi="Candara" w:cs="Malgun Gothic Semilight"/>
+          <w:lang w:val="en-US"/>
+        </w:rPr>
+        <w:t xml:space="preserve"> where my leadership shined as I held full responsibility for my store including the rostering, wages, hiring, performance and stock management. KPIs </w:t>
+      </w:r>
+      <w:r>
+        <w:rPr>
+          <w:rFonts w:ascii="Candara" w:eastAsia="Malgun Gothic Semilight" w:hAnsi="Candara" w:cs="Malgun Gothic Semilight"/>
+          <w:lang w:val="en-US"/>
+        </w:rPr>
+        <w:t>including</w:t>
+      </w:r>
+      <w:r>
+        <w:rPr>
+          <w:rFonts w:ascii="Candara" w:eastAsia="Malgun Gothic Semilight" w:hAnsi="Candara" w:cs="Malgun Gothic Semilight"/>
+          <w:lang w:val="en-US"/>
+        </w:rPr>
+        <w:t xml:space="preserve"> customer satisfaction, </w:t>
+      </w:r>
+      <w:r>
+        <w:rPr>
+          <w:rFonts w:ascii="Candara" w:eastAsia="Malgun Gothic Semilight" w:hAnsi="Candara" w:cs="Malgun Gothic Semilight"/>
+          <w:lang w:val="en-US"/>
+        </w:rPr>
+        <w:t xml:space="preserve">visual merchandising, </w:t>
+      </w:r>
+      <w:r>
+        <w:rPr>
+          <w:rFonts w:ascii="Candara" w:eastAsia="Malgun Gothic Semilight" w:hAnsi="Candara" w:cs="Malgun Gothic Semilight"/>
+          <w:lang w:val="en-US"/>
+        </w:rPr>
+        <w:t xml:space="preserve">employee engagement, </w:t>
+      </w:r>
+      <w:r>
+        <w:rPr>
+          <w:rFonts w:ascii="Candara" w:eastAsia="Malgun Gothic Semilight" w:hAnsi="Candara" w:cs="Malgun Gothic Semilight"/>
+          <w:lang w:val="en-US"/>
+        </w:rPr>
+        <w:t xml:space="preserve">and </w:t>
+      </w:r>
+      <w:bookmarkStart w:id="0" w:name="_GoBack"/>
+      <w:bookmarkEnd w:id="0"/>
+      <w:r>
+        <w:rPr>
+          <w:rFonts w:ascii="Candara" w:eastAsia="Malgun Gothic Semilight" w:hAnsi="Candara" w:cs="Malgun Gothic Semilight"/>
+          <w:lang w:val="en-US"/>
+        </w:rPr>
+        <w:t>meeting budgets</w:t>
+      </w:r>
+      <w:r>
+        <w:rPr>
+          <w:rFonts w:ascii="Candara" w:eastAsia="Malgun Gothic Semilight" w:hAnsi="Candara" w:cs="Malgun Gothic Semilight"/>
+          <w:lang w:val="en-US"/>
+        </w:rPr>
+        <w:t xml:space="preserve"> </w:t>
+      </w:r>
+      <w:r>
+        <w:rPr>
+          <w:rFonts w:ascii="Candara" w:eastAsia="Malgun Gothic Semilight" w:hAnsi="Candara" w:cs="Malgun Gothic Semilight"/>
+          <w:lang w:val="en-US"/>
+        </w:rPr>
+        <w:t xml:space="preserve">were met through strong </w:t>
+      </w:r>
+      <w:r>
+        <w:rPr>
+          <w:rFonts w:ascii="Candara" w:eastAsia="Malgun Gothic Semilight" w:hAnsi="Candara" w:cs="Malgun Gothic Semilight"/>
+          <w:lang w:val="en-US"/>
+        </w:rPr>
+        <w:t xml:space="preserve">leadership, </w:t>
+      </w:r>
+      <w:r>
+        <w:rPr>
+          <w:rFonts w:ascii="Candara" w:eastAsia="Malgun Gothic Semilight" w:hAnsi="Candara" w:cs="Malgun Gothic Semilight"/>
+          <w:lang w:val="en-US"/>
+        </w:rPr>
+        <w:t xml:space="preserve">communication and teamwork. </w:t>
+      </w:r>
     </w:p>
     <w:sectPr>
-      <w:headerReference w:type="default" r:id="rId13"/>
-      <w:footerReference w:type="default" r:id="rId14"/>
+      <w:headerReference w:type="default" r:id="rId12"/>
+      <w:footerReference w:type="default" r:id="rId13"/>
       <w:pgSz w:w="12240" w:h="15840" w:code="1"/>
       <w:pgMar w:top="720" w:right="720" w:bottom="720" w:left="720" w:header="720" w:footer="720" w:gutter="0"/>
       <w:cols w:space="720"/>
@@ -1718,6 +3400,119 @@
 <file path=word/numbering.xml><?xml version="1.0" encoding="utf-8"?>
 <w:numbering xmlns:wpc="http://schemas.microsoft.com/office/word/2010/wordprocessingCanvas" xmlns:cx="http://schemas.microsoft.com/office/drawing/2014/chartex" xmlns:cx1="http://schemas.microsoft.com/office/drawing/2015/9/8/chartex" xmlns:cx2="http://schemas.microsoft.com/office/drawing/2015/10/21/chartex" xmlns:cx3="http://schemas.microsoft.com/office/drawing/2016/5/9/chartex" xmlns:cx4="http://schemas.microsoft.com/office/drawing/2016/5/10/chartex" xmlns:cx5="http://schemas.microsoft.com/office/drawing/2016/5/11/chartex" xmlns:cx6="http://schemas.microsoft.com/office/drawing/2016/5/12/chartex" xmlns:cx7="http://schemas.microsoft.com/office/drawing/2016/5/13/chartex" xmlns:cx8="http://schemas.microsoft.com/office/drawing/2016/5/14/chartex" xmlns:mc="http://schemas.openxmlformats.org/markup-compatibility/2006" xmlns:aink="http://schemas.microsoft.com/office/drawing/2016/ink" xmlns:am3d="http://schemas.microsoft.com/office/drawing/2017/model3d" xmlns:o="urn:schemas-microsoft-com:office:office" xmlns:r="http://schemas.openxmlformats.org/officeDocument/2006/relationships" xmlns:m="http://schemas.openxmlformats.org/officeDocument/2006/math" xmlns:v="urn:schemas-microsoft-com:vml" xmlns:wp14="http://schemas.microsoft.com/office/word/2010/wordprocessingDrawing" xmlns:wp="http://schemas.openxmlformats.org/drawingml/2006/wordprocessingDrawing" xmlns:w10="urn:schemas-microsoft-com:office:word" xmlns:w="http://schemas.openxmlformats.org/wordprocessingml/2006/main" xmlns:w14="http://schemas.microsoft.com/office/word/2010/wordml" xmlns:w15="http://schemas.microsoft.com/office/word/2012/wordml" xmlns:w16cid="http://schemas.microsoft.com/office/word/2016/wordml/cid" xmlns:w16se="http://schemas.microsoft.com/office/word/2015/wordml/symex" xmlns:wpg="http://schemas.microsoft.com/office/word/2010/wordprocessingGroup" xmlns:wpi="http://schemas.microsoft.com/office/word/2010/wordprocessingInk" xmlns:wne="http://schemas.microsoft.com/office/word/2006/wordml" xmlns:wps="http://schemas.microsoft.com/office/word/2010/wordprocessingShape" mc:Ignorable="w14 w15 w16se w16cid wp14">
   <w:abstractNum w:abstractNumId="0" w15:restartNumberingAfterBreak="0">
+    <w:nsid w:val="0A1F7CE4"/>
+    <w:multiLevelType w:val="hybridMultilevel"/>
+    <w:tmpl w:val="1BF62492"/>
+    <w:lvl w:ilvl="0" w:tplc="0C090001">
+      <w:start w:val="1"/>
+      <w:numFmt w:val="bullet"/>
+      <w:lvlText w:val=""/>
+      <w:lvlJc w:val="left"/>
+      <w:pPr>
+        <w:ind w:left="720" w:hanging="360"/>
+      </w:pPr>
+      <w:rPr>
+        <w:rFonts w:ascii="Symbol" w:hAnsi="Symbol" w:hint="default"/>
+      </w:rPr>
+    </w:lvl>
+    <w:lvl w:ilvl="1" w:tplc="0C090003" w:tentative="1">
+      <w:start w:val="1"/>
+      <w:numFmt w:val="bullet"/>
+      <w:lvlText w:val="o"/>
+      <w:lvlJc w:val="left"/>
+      <w:pPr>
+        <w:ind w:left="1440" w:hanging="360"/>
+      </w:pPr>
+      <w:rPr>
+        <w:rFonts w:ascii="Courier New" w:hAnsi="Courier New" w:cs="Courier New" w:hint="default"/>
+      </w:rPr>
+    </w:lvl>
+    <w:lvl w:ilvl="2" w:tplc="0C090005" w:tentative="1">
+      <w:start w:val="1"/>
+      <w:numFmt w:val="bullet"/>
+      <w:lvlText w:val=""/>
+      <w:lvlJc w:val="left"/>
+      <w:pPr>
+        <w:ind w:left="2160" w:hanging="360"/>
+      </w:pPr>
+      <w:rPr>
+        <w:rFonts w:ascii="Wingdings" w:hAnsi="Wingdings" w:hint="default"/>
+      </w:rPr>
+    </w:lvl>
+    <w:lvl w:ilvl="3" w:tplc="0C090001" w:tentative="1">
+      <w:start w:val="1"/>
+      <w:numFmt w:val="bullet"/>
+      <w:lvlText w:val=""/>
+      <w:lvlJc w:val="left"/>
+      <w:pPr>
+        <w:ind w:left="2880" w:hanging="360"/>
+      </w:pPr>
+      <w:rPr>
+        <w:rFonts w:ascii="Symbol" w:hAnsi="Symbol" w:hint="default"/>
+      </w:rPr>
+    </w:lvl>
+    <w:lvl w:ilvl="4" w:tplc="0C090003" w:tentative="1">
+      <w:start w:val="1"/>
+      <w:numFmt w:val="bullet"/>
+      <w:lvlText w:val="o"/>
+      <w:lvlJc w:val="left"/>
+      <w:pPr>
+        <w:ind w:left="3600" w:hanging="360"/>
+      </w:pPr>
+      <w:rPr>
+        <w:rFonts w:ascii="Courier New" w:hAnsi="Courier New" w:cs="Courier New" w:hint="default"/>
+      </w:rPr>
+    </w:lvl>
+    <w:lvl w:ilvl="5" w:tplc="0C090005" w:tentative="1">
+      <w:start w:val="1"/>
+      <w:numFmt w:val="bullet"/>
+      <w:lvlText w:val=""/>
+      <w:lvlJc w:val="left"/>
+      <w:pPr>
+        <w:ind w:left="4320" w:hanging="360"/>
+      </w:pPr>
+      <w:rPr>
+        <w:rFonts w:ascii="Wingdings" w:hAnsi="Wingdings" w:hint="default"/>
+      </w:rPr>
+    </w:lvl>
+    <w:lvl w:ilvl="6" w:tplc="0C090001" w:tentative="1">
+      <w:start w:val="1"/>
+      <w:numFmt w:val="bullet"/>
+      <w:lvlText w:val=""/>
+      <w:lvlJc w:val="left"/>
+      <w:pPr>
+        <w:ind w:left="5040" w:hanging="360"/>
+      </w:pPr>
+      <w:rPr>
+        <w:rFonts w:ascii="Symbol" w:hAnsi="Symbol" w:hint="default"/>
+      </w:rPr>
+    </w:lvl>
+    <w:lvl w:ilvl="7" w:tplc="0C090003" w:tentative="1">
+      <w:start w:val="1"/>
+      <w:numFmt w:val="bullet"/>
+      <w:lvlText w:val="o"/>
+      <w:lvlJc w:val="left"/>
+      <w:pPr>
+        <w:ind w:left="5760" w:hanging="360"/>
+      </w:pPr>
+      <w:rPr>
+        <w:rFonts w:ascii="Courier New" w:hAnsi="Courier New" w:cs="Courier New" w:hint="default"/>
+      </w:rPr>
+    </w:lvl>
+    <w:lvl w:ilvl="8" w:tplc="0C090005" w:tentative="1">
+      <w:start w:val="1"/>
+      <w:numFmt w:val="bullet"/>
+      <w:lvlText w:val=""/>
+      <w:lvlJc w:val="left"/>
+      <w:pPr>
+        <w:ind w:left="6480" w:hanging="360"/>
+      </w:pPr>
+      <w:rPr>
+        <w:rFonts w:ascii="Wingdings" w:hAnsi="Wingdings" w:hint="default"/>
+      </w:rPr>
+    </w:lvl>
+  </w:abstractNum>
+  <w:abstractNum w:abstractNumId="1" w15:restartNumberingAfterBreak="0">
     <w:nsid w:val="0C541526"/>
     <w:multiLevelType w:val="hybridMultilevel"/>
     <w:tmpl w:val="ECDE926A"/>
@@ -1803,7 +3598,7 @@
       </w:pPr>
     </w:lvl>
   </w:abstractNum>
-  <w:abstractNum w:abstractNumId="1" w15:restartNumberingAfterBreak="0">
+  <w:abstractNum w:abstractNumId="2" w15:restartNumberingAfterBreak="0">
     <w:nsid w:val="2E0D6377"/>
     <w:multiLevelType w:val="hybridMultilevel"/>
     <w:tmpl w:val="0F1E5FFE"/>
@@ -1916,7 +3711,457 @@
       </w:rPr>
     </w:lvl>
   </w:abstractNum>
-  <w:abstractNum w:abstractNumId="2" w15:restartNumberingAfterBreak="0">
+  <w:abstractNum w:abstractNumId="3" w15:restartNumberingAfterBreak="0">
+    <w:nsid w:val="4DA75480"/>
+    <w:multiLevelType w:val="hybridMultilevel"/>
+    <w:tmpl w:val="EDAC8568"/>
+    <w:lvl w:ilvl="0" w:tplc="95709922">
+      <w:numFmt w:val="bullet"/>
+      <w:lvlText w:val="-"/>
+      <w:lvlJc w:val="left"/>
+      <w:pPr>
+        <w:ind w:left="720" w:hanging="360"/>
+      </w:pPr>
+      <w:rPr>
+        <w:rFonts w:ascii="Candara" w:eastAsia="Malgun Gothic Semilight" w:hAnsi="Candara" w:cs="Malgun Gothic Semilight" w:hint="default"/>
+      </w:rPr>
+    </w:lvl>
+    <w:lvl w:ilvl="1" w:tplc="0C090003" w:tentative="1">
+      <w:start w:val="1"/>
+      <w:numFmt w:val="bullet"/>
+      <w:lvlText w:val="o"/>
+      <w:lvlJc w:val="left"/>
+      <w:pPr>
+        <w:ind w:left="1440" w:hanging="360"/>
+      </w:pPr>
+      <w:rPr>
+        <w:rFonts w:ascii="Courier New" w:hAnsi="Courier New" w:cs="Courier New" w:hint="default"/>
+      </w:rPr>
+    </w:lvl>
+    <w:lvl w:ilvl="2" w:tplc="0C090005" w:tentative="1">
+      <w:start w:val="1"/>
+      <w:numFmt w:val="bullet"/>
+      <w:lvlText w:val=""/>
+      <w:lvlJc w:val="left"/>
+      <w:pPr>
+        <w:ind w:left="2160" w:hanging="360"/>
+      </w:pPr>
+      <w:rPr>
+        <w:rFonts w:ascii="Wingdings" w:hAnsi="Wingdings" w:hint="default"/>
+      </w:rPr>
+    </w:lvl>
+    <w:lvl w:ilvl="3" w:tplc="0C090001" w:tentative="1">
+      <w:start w:val="1"/>
+      <w:numFmt w:val="bullet"/>
+      <w:lvlText w:val=""/>
+      <w:lvlJc w:val="left"/>
+      <w:pPr>
+        <w:ind w:left="2880" w:hanging="360"/>
+      </w:pPr>
+      <w:rPr>
+        <w:rFonts w:ascii="Symbol" w:hAnsi="Symbol" w:hint="default"/>
+      </w:rPr>
+    </w:lvl>
+    <w:lvl w:ilvl="4" w:tplc="0C090003" w:tentative="1">
+      <w:start w:val="1"/>
+      <w:numFmt w:val="bullet"/>
+      <w:lvlText w:val="o"/>
+      <w:lvlJc w:val="left"/>
+      <w:pPr>
+        <w:ind w:left="3600" w:hanging="360"/>
+      </w:pPr>
+      <w:rPr>
+        <w:rFonts w:ascii="Courier New" w:hAnsi="Courier New" w:cs="Courier New" w:hint="default"/>
+      </w:rPr>
+    </w:lvl>
+    <w:lvl w:ilvl="5" w:tplc="0C090005" w:tentative="1">
+      <w:start w:val="1"/>
+      <w:numFmt w:val="bullet"/>
+      <w:lvlText w:val=""/>
+      <w:lvlJc w:val="left"/>
+      <w:pPr>
+        <w:ind w:left="4320" w:hanging="360"/>
+      </w:pPr>
+      <w:rPr>
+        <w:rFonts w:ascii="Wingdings" w:hAnsi="Wingdings" w:hint="default"/>
+      </w:rPr>
+    </w:lvl>
+    <w:lvl w:ilvl="6" w:tplc="0C090001" w:tentative="1">
+      <w:start w:val="1"/>
+      <w:numFmt w:val="bullet"/>
+      <w:lvlText w:val=""/>
+      <w:lvlJc w:val="left"/>
+      <w:pPr>
+        <w:ind w:left="5040" w:hanging="360"/>
+      </w:pPr>
+      <w:rPr>
+        <w:rFonts w:ascii="Symbol" w:hAnsi="Symbol" w:hint="default"/>
+      </w:rPr>
+    </w:lvl>
+    <w:lvl w:ilvl="7" w:tplc="0C090003" w:tentative="1">
+      <w:start w:val="1"/>
+      <w:numFmt w:val="bullet"/>
+      <w:lvlText w:val="o"/>
+      <w:lvlJc w:val="left"/>
+      <w:pPr>
+        <w:ind w:left="5760" w:hanging="360"/>
+      </w:pPr>
+      <w:rPr>
+        <w:rFonts w:ascii="Courier New" w:hAnsi="Courier New" w:cs="Courier New" w:hint="default"/>
+      </w:rPr>
+    </w:lvl>
+    <w:lvl w:ilvl="8" w:tplc="0C090005" w:tentative="1">
+      <w:start w:val="1"/>
+      <w:numFmt w:val="bullet"/>
+      <w:lvlText w:val=""/>
+      <w:lvlJc w:val="left"/>
+      <w:pPr>
+        <w:ind w:left="6480" w:hanging="360"/>
+      </w:pPr>
+      <w:rPr>
+        <w:rFonts w:ascii="Wingdings" w:hAnsi="Wingdings" w:hint="default"/>
+      </w:rPr>
+    </w:lvl>
+  </w:abstractNum>
+  <w:abstractNum w:abstractNumId="4" w15:restartNumberingAfterBreak="0">
+    <w:nsid w:val="54601F44"/>
+    <w:multiLevelType w:val="hybridMultilevel"/>
+    <w:tmpl w:val="23802FC4"/>
+    <w:lvl w:ilvl="0" w:tplc="95709922">
+      <w:numFmt w:val="bullet"/>
+      <w:lvlText w:val="-"/>
+      <w:lvlJc w:val="left"/>
+      <w:pPr>
+        <w:ind w:left="720" w:hanging="360"/>
+      </w:pPr>
+      <w:rPr>
+        <w:rFonts w:ascii="Candara" w:eastAsia="Malgun Gothic Semilight" w:hAnsi="Candara" w:cs="Malgun Gothic Semilight" w:hint="default"/>
+      </w:rPr>
+    </w:lvl>
+    <w:lvl w:ilvl="1" w:tplc="0C090003" w:tentative="1">
+      <w:start w:val="1"/>
+      <w:numFmt w:val="bullet"/>
+      <w:lvlText w:val="o"/>
+      <w:lvlJc w:val="left"/>
+      <w:pPr>
+        <w:ind w:left="1440" w:hanging="360"/>
+      </w:pPr>
+      <w:rPr>
+        <w:rFonts w:ascii="Courier New" w:hAnsi="Courier New" w:cs="Courier New" w:hint="default"/>
+      </w:rPr>
+    </w:lvl>
+    <w:lvl w:ilvl="2" w:tplc="0C090005" w:tentative="1">
+      <w:start w:val="1"/>
+      <w:numFmt w:val="bullet"/>
+      <w:lvlText w:val=""/>
+      <w:lvlJc w:val="left"/>
+      <w:pPr>
+        <w:ind w:left="2160" w:hanging="360"/>
+      </w:pPr>
+      <w:rPr>
+        <w:rFonts w:ascii="Wingdings" w:hAnsi="Wingdings" w:hint="default"/>
+      </w:rPr>
+    </w:lvl>
+    <w:lvl w:ilvl="3" w:tplc="0C090001" w:tentative="1">
+      <w:start w:val="1"/>
+      <w:numFmt w:val="bullet"/>
+      <w:lvlText w:val=""/>
+      <w:lvlJc w:val="left"/>
+      <w:pPr>
+        <w:ind w:left="2880" w:hanging="360"/>
+      </w:pPr>
+      <w:rPr>
+        <w:rFonts w:ascii="Symbol" w:hAnsi="Symbol" w:hint="default"/>
+      </w:rPr>
+    </w:lvl>
+    <w:lvl w:ilvl="4" w:tplc="0C090003" w:tentative="1">
+      <w:start w:val="1"/>
+      <w:numFmt w:val="bullet"/>
+      <w:lvlText w:val="o"/>
+      <w:lvlJc w:val="left"/>
+      <w:pPr>
+        <w:ind w:left="3600" w:hanging="360"/>
+      </w:pPr>
+      <w:rPr>
+        <w:rFonts w:ascii="Courier New" w:hAnsi="Courier New" w:cs="Courier New" w:hint="default"/>
+      </w:rPr>
+    </w:lvl>
+    <w:lvl w:ilvl="5" w:tplc="0C090005" w:tentative="1">
+      <w:start w:val="1"/>
+      <w:numFmt w:val="bullet"/>
+      <w:lvlText w:val=""/>
+      <w:lvlJc w:val="left"/>
+      <w:pPr>
+        <w:ind w:left="4320" w:hanging="360"/>
+      </w:pPr>
+      <w:rPr>
+        <w:rFonts w:ascii="Wingdings" w:hAnsi="Wingdings" w:hint="default"/>
+      </w:rPr>
+    </w:lvl>
+    <w:lvl w:ilvl="6" w:tplc="0C090001" w:tentative="1">
+      <w:start w:val="1"/>
+      <w:numFmt w:val="bullet"/>
+      <w:lvlText w:val=""/>
+      <w:lvlJc w:val="left"/>
+      <w:pPr>
+        <w:ind w:left="5040" w:hanging="360"/>
+      </w:pPr>
+      <w:rPr>
+        <w:rFonts w:ascii="Symbol" w:hAnsi="Symbol" w:hint="default"/>
+      </w:rPr>
+    </w:lvl>
+    <w:lvl w:ilvl="7" w:tplc="0C090003" w:tentative="1">
+      <w:start w:val="1"/>
+      <w:numFmt w:val="bullet"/>
+      <w:lvlText w:val="o"/>
+      <w:lvlJc w:val="left"/>
+      <w:pPr>
+        <w:ind w:left="5760" w:hanging="360"/>
+      </w:pPr>
+      <w:rPr>
+        <w:rFonts w:ascii="Courier New" w:hAnsi="Courier New" w:cs="Courier New" w:hint="default"/>
+      </w:rPr>
+    </w:lvl>
+    <w:lvl w:ilvl="8" w:tplc="0C090005" w:tentative="1">
+      <w:start w:val="1"/>
+      <w:numFmt w:val="bullet"/>
+      <w:lvlText w:val=""/>
+      <w:lvlJc w:val="left"/>
+      <w:pPr>
+        <w:ind w:left="6480" w:hanging="360"/>
+      </w:pPr>
+      <w:rPr>
+        <w:rFonts w:ascii="Wingdings" w:hAnsi="Wingdings" w:hint="default"/>
+      </w:rPr>
+    </w:lvl>
+  </w:abstractNum>
+  <w:abstractNum w:abstractNumId="5" w15:restartNumberingAfterBreak="0">
+    <w:nsid w:val="55206D71"/>
+    <w:multiLevelType w:val="hybridMultilevel"/>
+    <w:tmpl w:val="AAAAB7F6"/>
+    <w:lvl w:ilvl="0" w:tplc="0C090001">
+      <w:start w:val="1"/>
+      <w:numFmt w:val="bullet"/>
+      <w:lvlText w:val=""/>
+      <w:lvlJc w:val="left"/>
+      <w:pPr>
+        <w:ind w:left="720" w:hanging="360"/>
+      </w:pPr>
+      <w:rPr>
+        <w:rFonts w:ascii="Symbol" w:hAnsi="Symbol" w:hint="default"/>
+      </w:rPr>
+    </w:lvl>
+    <w:lvl w:ilvl="1" w:tplc="0C090003" w:tentative="1">
+      <w:start w:val="1"/>
+      <w:numFmt w:val="bullet"/>
+      <w:lvlText w:val="o"/>
+      <w:lvlJc w:val="left"/>
+      <w:pPr>
+        <w:ind w:left="1440" w:hanging="360"/>
+      </w:pPr>
+      <w:rPr>
+        <w:rFonts w:ascii="Courier New" w:hAnsi="Courier New" w:cs="Courier New" w:hint="default"/>
+      </w:rPr>
+    </w:lvl>
+    <w:lvl w:ilvl="2" w:tplc="0C090005" w:tentative="1">
+      <w:start w:val="1"/>
+      <w:numFmt w:val="bullet"/>
+      <w:lvlText w:val=""/>
+      <w:lvlJc w:val="left"/>
+      <w:pPr>
+        <w:ind w:left="2160" w:hanging="360"/>
+      </w:pPr>
+      <w:rPr>
+        <w:rFonts w:ascii="Wingdings" w:hAnsi="Wingdings" w:hint="default"/>
+      </w:rPr>
+    </w:lvl>
+    <w:lvl w:ilvl="3" w:tplc="0C090001" w:tentative="1">
+      <w:start w:val="1"/>
+      <w:numFmt w:val="bullet"/>
+      <w:lvlText w:val=""/>
+      <w:lvlJc w:val="left"/>
+      <w:pPr>
+        <w:ind w:left="2880" w:hanging="360"/>
+      </w:pPr>
+      <w:rPr>
+        <w:rFonts w:ascii="Symbol" w:hAnsi="Symbol" w:hint="default"/>
+      </w:rPr>
+    </w:lvl>
+    <w:lvl w:ilvl="4" w:tplc="0C090003" w:tentative="1">
+      <w:start w:val="1"/>
+      <w:numFmt w:val="bullet"/>
+      <w:lvlText w:val="o"/>
+      <w:lvlJc w:val="left"/>
+      <w:pPr>
+        <w:ind w:left="3600" w:hanging="360"/>
+      </w:pPr>
+      <w:rPr>
+        <w:rFonts w:ascii="Courier New" w:hAnsi="Courier New" w:cs="Courier New" w:hint="default"/>
+      </w:rPr>
+    </w:lvl>
+    <w:lvl w:ilvl="5" w:tplc="0C090005" w:tentative="1">
+      <w:start w:val="1"/>
+      <w:numFmt w:val="bullet"/>
+      <w:lvlText w:val=""/>
+      <w:lvlJc w:val="left"/>
+      <w:pPr>
+        <w:ind w:left="4320" w:hanging="360"/>
+      </w:pPr>
+      <w:rPr>
+        <w:rFonts w:ascii="Wingdings" w:hAnsi="Wingdings" w:hint="default"/>
+      </w:rPr>
+    </w:lvl>
+    <w:lvl w:ilvl="6" w:tplc="0C090001" w:tentative="1">
+      <w:start w:val="1"/>
+      <w:numFmt w:val="bullet"/>
+      <w:lvlText w:val=""/>
+      <w:lvlJc w:val="left"/>
+      <w:pPr>
+        <w:ind w:left="5040" w:hanging="360"/>
+      </w:pPr>
+      <w:rPr>
+        <w:rFonts w:ascii="Symbol" w:hAnsi="Symbol" w:hint="default"/>
+      </w:rPr>
+    </w:lvl>
+    <w:lvl w:ilvl="7" w:tplc="0C090003" w:tentative="1">
+      <w:start w:val="1"/>
+      <w:numFmt w:val="bullet"/>
+      <w:lvlText w:val="o"/>
+      <w:lvlJc w:val="left"/>
+      <w:pPr>
+        <w:ind w:left="5760" w:hanging="360"/>
+      </w:pPr>
+      <w:rPr>
+        <w:rFonts w:ascii="Courier New" w:hAnsi="Courier New" w:cs="Courier New" w:hint="default"/>
+      </w:rPr>
+    </w:lvl>
+    <w:lvl w:ilvl="8" w:tplc="0C090005" w:tentative="1">
+      <w:start w:val="1"/>
+      <w:numFmt w:val="bullet"/>
+      <w:lvlText w:val=""/>
+      <w:lvlJc w:val="left"/>
+      <w:pPr>
+        <w:ind w:left="6480" w:hanging="360"/>
+      </w:pPr>
+      <w:rPr>
+        <w:rFonts w:ascii="Wingdings" w:hAnsi="Wingdings" w:hint="default"/>
+      </w:rPr>
+    </w:lvl>
+  </w:abstractNum>
+  <w:abstractNum w:abstractNumId="6" w15:restartNumberingAfterBreak="0">
+    <w:nsid w:val="57730E29"/>
+    <w:multiLevelType w:val="hybridMultilevel"/>
+    <w:tmpl w:val="2EA4A60E"/>
+    <w:lvl w:ilvl="0" w:tplc="C608BD3C">
+      <w:start w:val="3"/>
+      <w:numFmt w:val="bullet"/>
+      <w:lvlText w:val=""/>
+      <w:lvlJc w:val="left"/>
+      <w:pPr>
+        <w:ind w:left="1080" w:hanging="360"/>
+      </w:pPr>
+      <w:rPr>
+        <w:rFonts w:ascii="Symbol" w:eastAsia="Malgun Gothic Semilight" w:hAnsi="Symbol" w:cs="Malgun Gothic Semilight" w:hint="default"/>
+      </w:rPr>
+    </w:lvl>
+    <w:lvl w:ilvl="1" w:tplc="0C090003" w:tentative="1">
+      <w:start w:val="1"/>
+      <w:numFmt w:val="bullet"/>
+      <w:lvlText w:val="o"/>
+      <w:lvlJc w:val="left"/>
+      <w:pPr>
+        <w:ind w:left="1800" w:hanging="360"/>
+      </w:pPr>
+      <w:rPr>
+        <w:rFonts w:ascii="Courier New" w:hAnsi="Courier New" w:cs="Courier New" w:hint="default"/>
+      </w:rPr>
+    </w:lvl>
+    <w:lvl w:ilvl="2" w:tplc="0C090005" w:tentative="1">
+      <w:start w:val="1"/>
+      <w:numFmt w:val="bullet"/>
+      <w:lvlText w:val=""/>
+      <w:lvlJc w:val="left"/>
+      <w:pPr>
+        <w:ind w:left="2520" w:hanging="360"/>
+      </w:pPr>
+      <w:rPr>
+        <w:rFonts w:ascii="Wingdings" w:hAnsi="Wingdings" w:hint="default"/>
+      </w:rPr>
+    </w:lvl>
+    <w:lvl w:ilvl="3" w:tplc="0C090001" w:tentative="1">
+      <w:start w:val="1"/>
+      <w:numFmt w:val="bullet"/>
+      <w:lvlText w:val=""/>
+      <w:lvlJc w:val="left"/>
+      <w:pPr>
+        <w:ind w:left="3240" w:hanging="360"/>
+      </w:pPr>
+      <w:rPr>
+        <w:rFonts w:ascii="Symbol" w:hAnsi="Symbol" w:hint="default"/>
+      </w:rPr>
+    </w:lvl>
+    <w:lvl w:ilvl="4" w:tplc="0C090003" w:tentative="1">
+      <w:start w:val="1"/>
+      <w:numFmt w:val="bullet"/>
+      <w:lvlText w:val="o"/>
+      <w:lvlJc w:val="left"/>
+      <w:pPr>
+        <w:ind w:left="3960" w:hanging="360"/>
+      </w:pPr>
+      <w:rPr>
+        <w:rFonts w:ascii="Courier New" w:hAnsi="Courier New" w:cs="Courier New" w:hint="default"/>
+      </w:rPr>
+    </w:lvl>
+    <w:lvl w:ilvl="5" w:tplc="0C090005" w:tentative="1">
+      <w:start w:val="1"/>
+      <w:numFmt w:val="bullet"/>
+      <w:lvlText w:val=""/>
+      <w:lvlJc w:val="left"/>
+      <w:pPr>
+        <w:ind w:left="4680" w:hanging="360"/>
+      </w:pPr>
+      <w:rPr>
+        <w:rFonts w:ascii="Wingdings" w:hAnsi="Wingdings" w:hint="default"/>
+      </w:rPr>
+    </w:lvl>
+    <w:lvl w:ilvl="6" w:tplc="0C090001" w:tentative="1">
+      <w:start w:val="1"/>
+      <w:numFmt w:val="bullet"/>
+      <w:lvlText w:val=""/>
+      <w:lvlJc w:val="left"/>
+      <w:pPr>
+        <w:ind w:left="5400" w:hanging="360"/>
+      </w:pPr>
+      <w:rPr>
+        <w:rFonts w:ascii="Symbol" w:hAnsi="Symbol" w:hint="default"/>
+      </w:rPr>
+    </w:lvl>
+    <w:lvl w:ilvl="7" w:tplc="0C090003" w:tentative="1">
+      <w:start w:val="1"/>
+      <w:numFmt w:val="bullet"/>
+      <w:lvlText w:val="o"/>
+      <w:lvlJc w:val="left"/>
+      <w:pPr>
+        <w:ind w:left="6120" w:hanging="360"/>
+      </w:pPr>
+      <w:rPr>
+        <w:rFonts w:ascii="Courier New" w:hAnsi="Courier New" w:cs="Courier New" w:hint="default"/>
+      </w:rPr>
+    </w:lvl>
+    <w:lvl w:ilvl="8" w:tplc="0C090005" w:tentative="1">
+      <w:start w:val="1"/>
+      <w:numFmt w:val="bullet"/>
+      <w:lvlText w:val=""/>
+      <w:lvlJc w:val="left"/>
+      <w:pPr>
+        <w:ind w:left="6840" w:hanging="360"/>
+      </w:pPr>
+      <w:rPr>
+        <w:rFonts w:ascii="Wingdings" w:hAnsi="Wingdings" w:hint="default"/>
+      </w:rPr>
+    </w:lvl>
+  </w:abstractNum>
+  <w:abstractNum w:abstractNumId="7" w15:restartNumberingAfterBreak="0">
     <w:nsid w:val="603C290C"/>
     <w:multiLevelType w:val="hybridMultilevel"/>
     <w:tmpl w:val="B4245AA0"/>
@@ -2029,14 +4274,233 @@
       </w:rPr>
     </w:lvl>
   </w:abstractNum>
+  <w:abstractNum w:abstractNumId="8" w15:restartNumberingAfterBreak="0">
+    <w:nsid w:val="681945FE"/>
+    <w:multiLevelType w:val="hybridMultilevel"/>
+    <w:tmpl w:val="167C0C34"/>
+    <w:lvl w:ilvl="0" w:tplc="0C09000F">
+      <w:start w:val="1"/>
+      <w:numFmt w:val="decimal"/>
+      <w:lvlText w:val="%1."/>
+      <w:lvlJc w:val="left"/>
+      <w:pPr>
+        <w:ind w:left="720" w:hanging="360"/>
+      </w:pPr>
+    </w:lvl>
+    <w:lvl w:ilvl="1" w:tplc="0C090019" w:tentative="1">
+      <w:start w:val="1"/>
+      <w:numFmt w:val="lowerLetter"/>
+      <w:lvlText w:val="%2."/>
+      <w:lvlJc w:val="left"/>
+      <w:pPr>
+        <w:ind w:left="1440" w:hanging="360"/>
+      </w:pPr>
+    </w:lvl>
+    <w:lvl w:ilvl="2" w:tplc="0C09001B" w:tentative="1">
+      <w:start w:val="1"/>
+      <w:numFmt w:val="lowerRoman"/>
+      <w:lvlText w:val="%3."/>
+      <w:lvlJc w:val="right"/>
+      <w:pPr>
+        <w:ind w:left="2160" w:hanging="180"/>
+      </w:pPr>
+    </w:lvl>
+    <w:lvl w:ilvl="3" w:tplc="0C09000F" w:tentative="1">
+      <w:start w:val="1"/>
+      <w:numFmt w:val="decimal"/>
+      <w:lvlText w:val="%4."/>
+      <w:lvlJc w:val="left"/>
+      <w:pPr>
+        <w:ind w:left="2880" w:hanging="360"/>
+      </w:pPr>
+    </w:lvl>
+    <w:lvl w:ilvl="4" w:tplc="0C090019" w:tentative="1">
+      <w:start w:val="1"/>
+      <w:numFmt w:val="lowerLetter"/>
+      <w:lvlText w:val="%5."/>
+      <w:lvlJc w:val="left"/>
+      <w:pPr>
+        <w:ind w:left="3600" w:hanging="360"/>
+      </w:pPr>
+    </w:lvl>
+    <w:lvl w:ilvl="5" w:tplc="0C09001B" w:tentative="1">
+      <w:start w:val="1"/>
+      <w:numFmt w:val="lowerRoman"/>
+      <w:lvlText w:val="%6."/>
+      <w:lvlJc w:val="right"/>
+      <w:pPr>
+        <w:ind w:left="4320" w:hanging="180"/>
+      </w:pPr>
+    </w:lvl>
+    <w:lvl w:ilvl="6" w:tplc="0C09000F" w:tentative="1">
+      <w:start w:val="1"/>
+      <w:numFmt w:val="decimal"/>
+      <w:lvlText w:val="%7."/>
+      <w:lvlJc w:val="left"/>
+      <w:pPr>
+        <w:ind w:left="5040" w:hanging="360"/>
+      </w:pPr>
+    </w:lvl>
+    <w:lvl w:ilvl="7" w:tplc="0C090019" w:tentative="1">
+      <w:start w:val="1"/>
+      <w:numFmt w:val="lowerLetter"/>
+      <w:lvlText w:val="%8."/>
+      <w:lvlJc w:val="left"/>
+      <w:pPr>
+        <w:ind w:left="5760" w:hanging="360"/>
+      </w:pPr>
+    </w:lvl>
+    <w:lvl w:ilvl="8" w:tplc="0C09001B" w:tentative="1">
+      <w:start w:val="1"/>
+      <w:numFmt w:val="lowerRoman"/>
+      <w:lvlText w:val="%9."/>
+      <w:lvlJc w:val="right"/>
+      <w:pPr>
+        <w:ind w:left="6480" w:hanging="180"/>
+      </w:pPr>
+    </w:lvl>
+  </w:abstractNum>
+  <w:abstractNum w:abstractNumId="9" w15:restartNumberingAfterBreak="0">
+    <w:nsid w:val="7A7E7A53"/>
+    <w:multiLevelType w:val="hybridMultilevel"/>
+    <w:tmpl w:val="1BE4686A"/>
+    <w:lvl w:ilvl="0" w:tplc="95709922">
+      <w:numFmt w:val="bullet"/>
+      <w:lvlText w:val="-"/>
+      <w:lvlJc w:val="left"/>
+      <w:pPr>
+        <w:ind w:left="720" w:hanging="360"/>
+      </w:pPr>
+      <w:rPr>
+        <w:rFonts w:ascii="Candara" w:eastAsia="Malgun Gothic Semilight" w:hAnsi="Candara" w:cs="Malgun Gothic Semilight" w:hint="default"/>
+      </w:rPr>
+    </w:lvl>
+    <w:lvl w:ilvl="1" w:tplc="0C090003" w:tentative="1">
+      <w:start w:val="1"/>
+      <w:numFmt w:val="bullet"/>
+      <w:lvlText w:val="o"/>
+      <w:lvlJc w:val="left"/>
+      <w:pPr>
+        <w:ind w:left="1440" w:hanging="360"/>
+      </w:pPr>
+      <w:rPr>
+        <w:rFonts w:ascii="Courier New" w:hAnsi="Courier New" w:cs="Courier New" w:hint="default"/>
+      </w:rPr>
+    </w:lvl>
+    <w:lvl w:ilvl="2" w:tplc="0C090005" w:tentative="1">
+      <w:start w:val="1"/>
+      <w:numFmt w:val="bullet"/>
+      <w:lvlText w:val=""/>
+      <w:lvlJc w:val="left"/>
+      <w:pPr>
+        <w:ind w:left="2160" w:hanging="360"/>
+      </w:pPr>
+      <w:rPr>
+        <w:rFonts w:ascii="Wingdings" w:hAnsi="Wingdings" w:hint="default"/>
+      </w:rPr>
+    </w:lvl>
+    <w:lvl w:ilvl="3" w:tplc="0C090001" w:tentative="1">
+      <w:start w:val="1"/>
+      <w:numFmt w:val="bullet"/>
+      <w:lvlText w:val=""/>
+      <w:lvlJc w:val="left"/>
+      <w:pPr>
+        <w:ind w:left="2880" w:hanging="360"/>
+      </w:pPr>
+      <w:rPr>
+        <w:rFonts w:ascii="Symbol" w:hAnsi="Symbol" w:hint="default"/>
+      </w:rPr>
+    </w:lvl>
+    <w:lvl w:ilvl="4" w:tplc="0C090003" w:tentative="1">
+      <w:start w:val="1"/>
+      <w:numFmt w:val="bullet"/>
+      <w:lvlText w:val="o"/>
+      <w:lvlJc w:val="left"/>
+      <w:pPr>
+        <w:ind w:left="3600" w:hanging="360"/>
+      </w:pPr>
+      <w:rPr>
+        <w:rFonts w:ascii="Courier New" w:hAnsi="Courier New" w:cs="Courier New" w:hint="default"/>
+      </w:rPr>
+    </w:lvl>
+    <w:lvl w:ilvl="5" w:tplc="0C090005" w:tentative="1">
+      <w:start w:val="1"/>
+      <w:numFmt w:val="bullet"/>
+      <w:lvlText w:val=""/>
+      <w:lvlJc w:val="left"/>
+      <w:pPr>
+        <w:ind w:left="4320" w:hanging="360"/>
+      </w:pPr>
+      <w:rPr>
+        <w:rFonts w:ascii="Wingdings" w:hAnsi="Wingdings" w:hint="default"/>
+      </w:rPr>
+    </w:lvl>
+    <w:lvl w:ilvl="6" w:tplc="0C090001" w:tentative="1">
+      <w:start w:val="1"/>
+      <w:numFmt w:val="bullet"/>
+      <w:lvlText w:val=""/>
+      <w:lvlJc w:val="left"/>
+      <w:pPr>
+        <w:ind w:left="5040" w:hanging="360"/>
+      </w:pPr>
+      <w:rPr>
+        <w:rFonts w:ascii="Symbol" w:hAnsi="Symbol" w:hint="default"/>
+      </w:rPr>
+    </w:lvl>
+    <w:lvl w:ilvl="7" w:tplc="0C090003" w:tentative="1">
+      <w:start w:val="1"/>
+      <w:numFmt w:val="bullet"/>
+      <w:lvlText w:val="o"/>
+      <w:lvlJc w:val="left"/>
+      <w:pPr>
+        <w:ind w:left="5760" w:hanging="360"/>
+      </w:pPr>
+      <w:rPr>
+        <w:rFonts w:ascii="Courier New" w:hAnsi="Courier New" w:cs="Courier New" w:hint="default"/>
+      </w:rPr>
+    </w:lvl>
+    <w:lvl w:ilvl="8" w:tplc="0C090005" w:tentative="1">
+      <w:start w:val="1"/>
+      <w:numFmt w:val="bullet"/>
+      <w:lvlText w:val=""/>
+      <w:lvlJc w:val="left"/>
+      <w:pPr>
+        <w:ind w:left="6480" w:hanging="360"/>
+      </w:pPr>
+      <w:rPr>
+        <w:rFonts w:ascii="Wingdings" w:hAnsi="Wingdings" w:hint="default"/>
+      </w:rPr>
+    </w:lvl>
+  </w:abstractNum>
   <w:num w:numId="1">
+    <w:abstractNumId w:val="1"/>
+  </w:num>
+  <w:num w:numId="2">
+    <w:abstractNumId w:val="2"/>
+  </w:num>
+  <w:num w:numId="3">
+    <w:abstractNumId w:val="7"/>
+  </w:num>
+  <w:num w:numId="4">
     <w:abstractNumId w:val="0"/>
   </w:num>
-  <w:num w:numId="2">
-    <w:abstractNumId w:val="1"/>
+  <w:num w:numId="5">
+    <w:abstractNumId w:val="5"/>
   </w:num>
-  <w:num w:numId="3">
-    <w:abstractNumId w:val="2"/>
+  <w:num w:numId="6">
+    <w:abstractNumId w:val="4"/>
+  </w:num>
+  <w:num w:numId="7">
+    <w:abstractNumId w:val="3"/>
+  </w:num>
+  <w:num w:numId="8">
+    <w:abstractNumId w:val="9"/>
+  </w:num>
+  <w:num w:numId="9">
+    <w:abstractNumId w:val="8"/>
+  </w:num>
+  <w:num w:numId="10">
+    <w:abstractNumId w:val="6"/>
   </w:num>
 </w:numbering>
 </file>
@@ -3055,7 +5519,7 @@
 </file>
 
 <file path=customXml/itemProps1.xml><?xml version="1.0" encoding="utf-8"?>
-<ds:datastoreItem xmlns:ds="http://schemas.openxmlformats.org/officeDocument/2006/customXml" ds:itemID="{4541432C-90E4-A546-BAB4-577B3878DCCB}">
+<ds:datastoreItem xmlns:ds="http://schemas.openxmlformats.org/officeDocument/2006/customXml" ds:itemID="{968A0E19-618E-4987-BEE7-7B86FCFD3C65}">
   <ds:schemaRefs>
     <ds:schemaRef ds:uri="http://schemas.openxmlformats.org/officeDocument/2006/bibliography"/>
   </ds:schemaRefs>

</xml_diff>